<commit_message>
security and deployment added to project documentation
</commit_message>
<xml_diff>
--- a/Project_Documentation/Online Book Management System Documentation.docx
+++ b/Project_Documentation/Online Book Management System Documentation.docx
@@ -13017,8 +13017,8 @@
           <w:rFonts w:ascii="Times New Roman" w:hAnsi="Times New Roman" w:cs="Times New Roman"/>
           <w:b/>
           <w:bCs/>
-          <w:sz w:val="26"/>
-          <w:szCs w:val="26"/>
+          <w:sz w:val="30"/>
+          <w:szCs w:val="30"/>
         </w:rPr>
       </w:pPr>
       <w:r>
@@ -13027,18 +13027,18 @@
           <w:noProof/>
         </w:rPr>
         <w:drawing>
-          <wp:anchor distT="0" distB="0" distL="114300" distR="114300" simplePos="0" relativeHeight="251658240" behindDoc="0" locked="0" layoutInCell="1" allowOverlap="1" wp14:anchorId="5F88B13B" wp14:editId="7D752BE4">
+          <wp:anchor distT="0" distB="0" distL="114300" distR="114300" simplePos="0" relativeHeight="251658240" behindDoc="0" locked="0" layoutInCell="1" allowOverlap="1" wp14:anchorId="5DBA81DA" wp14:editId="31EEABD5">
             <wp:simplePos x="0" y="0"/>
             <wp:positionH relativeFrom="margin">
-              <wp:align>center</wp:align>
+              <wp:align>right</wp:align>
             </wp:positionH>
             <wp:positionV relativeFrom="paragraph">
-              <wp:posOffset>1426845</wp:posOffset>
+              <wp:posOffset>1463675</wp:posOffset>
             </wp:positionV>
-            <wp:extent cx="6480175" cy="3413760"/>
+            <wp:extent cx="5760720" cy="2917190"/>
             <wp:effectExtent l="0" t="0" r="0" b="0"/>
             <wp:wrapSquare wrapText="bothSides"/>
-            <wp:docPr id="1621883891" name="Picture 1" descr="A computer screen shot of a computer&#10;&#10;Description automatically generated"/>
+            <wp:docPr id="1704582718" name="Picture 1" descr="A computer screen shot of a computer&#10;&#10;Description automatically generated"/>
             <wp:cNvGraphicFramePr>
               <a:graphicFrameLocks xmlns:a="http://schemas.openxmlformats.org/drawingml/2006/main" noChangeAspect="1"/>
             </wp:cNvGraphicFramePr>
@@ -13046,7 +13046,7 @@
               <a:graphicData uri="http://schemas.openxmlformats.org/drawingml/2006/picture">
                 <pic:pic xmlns:pic="http://schemas.openxmlformats.org/drawingml/2006/picture">
                   <pic:nvPicPr>
-                    <pic:cNvPr id="1621883891" name="Picture 1" descr="A computer screen shot of a computer&#10;&#10;Description automatically generated"/>
+                    <pic:cNvPr id="1704582718" name="Picture 1" descr="A computer screen shot of a computer&#10;&#10;Description automatically generated"/>
                     <pic:cNvPicPr/>
                   </pic:nvPicPr>
                   <pic:blipFill>
@@ -13064,7 +13064,7 @@
                   <pic:spPr>
                     <a:xfrm>
                       <a:off x="0" y="0"/>
-                      <a:ext cx="6480175" cy="3413760"/>
+                      <a:ext cx="5760720" cy="2917190"/>
                     </a:xfrm>
                     <a:prstGeom prst="rect">
                       <a:avLst/>
@@ -13073,12 +13073,6 @@
                 </pic:pic>
               </a:graphicData>
             </a:graphic>
-            <wp14:sizeRelH relativeFrom="margin">
-              <wp14:pctWidth>0</wp14:pctWidth>
-            </wp14:sizeRelH>
-            <wp14:sizeRelV relativeFrom="margin">
-              <wp14:pctHeight>0</wp14:pctHeight>
-            </wp14:sizeRelV>
           </wp:anchor>
         </w:drawing>
       </w:r>
@@ -13555,6 +13549,19 @@
           <w:szCs w:val="30"/>
         </w:rPr>
         <w:br/>
+        <w:t>Database Design:</w:t>
+      </w:r>
+      <w:r>
+        <w:rPr>
+          <w:rFonts w:ascii="Times New Roman" w:hAnsi="Times New Roman" w:cs="Times New Roman"/>
+        </w:rPr>
+        <w:br/>
+      </w:r>
+      <w:r>
+        <w:rPr>
+          <w:rFonts w:ascii="Times New Roman" w:hAnsi="Times New Roman" w:cs="Times New Roman"/>
+        </w:rPr>
+        <w:br/>
       </w:r>
       <w:r>
         <w:rPr>
@@ -13564,18 +13571,6 @@
           <w:sz w:val="30"/>
           <w:szCs w:val="30"/>
         </w:rPr>
-        <w:t>Database Design:</w:t>
-      </w:r>
-      <w:r>
-        <w:rPr>
-          <w:rFonts w:ascii="Times New Roman" w:hAnsi="Times New Roman" w:cs="Times New Roman"/>
-        </w:rPr>
-        <w:br/>
-      </w:r>
-      <w:r>
-        <w:rPr>
-          <w:rFonts w:ascii="Times New Roman" w:hAnsi="Times New Roman" w:cs="Times New Roman"/>
-        </w:rPr>
         <w:br/>
       </w:r>
       <w:r>
@@ -13587,47 +13582,6 @@
           <w:szCs w:val="30"/>
         </w:rPr>
         <w:br/>
-      </w:r>
-      <w:r>
-        <w:rPr>
-          <w:rFonts w:ascii="Times New Roman" w:hAnsi="Times New Roman" w:cs="Times New Roman"/>
-          <w:b/>
-          <w:bCs/>
-          <w:sz w:val="30"/>
-          <w:szCs w:val="30"/>
-        </w:rPr>
-        <w:br/>
-      </w:r>
-      <w:r>
-        <w:rPr>
-          <w:rFonts w:ascii="Times New Roman" w:hAnsi="Times New Roman" w:cs="Times New Roman"/>
-          <w:b/>
-          <w:bCs/>
-          <w:sz w:val="30"/>
-          <w:szCs w:val="30"/>
-        </w:rPr>
-        <w:lastRenderedPageBreak/>
-        <w:br/>
-      </w:r>
-      <w:r>
-        <w:rPr>
-          <w:rFonts w:ascii="Times New Roman" w:hAnsi="Times New Roman" w:cs="Times New Roman"/>
-          <w:b/>
-          <w:bCs/>
-          <w:sz w:val="30"/>
-          <w:szCs w:val="30"/>
-        </w:rPr>
-        <w:br/>
-      </w:r>
-      <w:r>
-        <w:rPr>
-          <w:rFonts w:ascii="Times New Roman" w:hAnsi="Times New Roman" w:cs="Times New Roman"/>
-          <w:b/>
-          <w:bCs/>
-          <w:sz w:val="30"/>
-          <w:szCs w:val="30"/>
-        </w:rPr>
-        <w:t>Project Architecture:</w:t>
       </w:r>
     </w:p>
     <w:p>
@@ -13645,6 +13599,29 @@
           <w:rFonts w:ascii="Times New Roman" w:hAnsi="Times New Roman" w:cs="Times New Roman"/>
           <w:b/>
           <w:bCs/>
+          <w:sz w:val="30"/>
+          <w:szCs w:val="30"/>
+        </w:rPr>
+        <w:lastRenderedPageBreak/>
+        <w:br/>
+        <w:t>Project Architecture:</w:t>
+      </w:r>
+    </w:p>
+    <w:p>
+      <w:pPr>
+        <w:rPr>
+          <w:rFonts w:ascii="Times New Roman" w:hAnsi="Times New Roman" w:cs="Times New Roman"/>
+          <w:b/>
+          <w:bCs/>
+          <w:sz w:val="30"/>
+          <w:szCs w:val="30"/>
+        </w:rPr>
+      </w:pPr>
+      <w:r>
+        <w:rPr>
+          <w:rFonts w:ascii="Times New Roman" w:hAnsi="Times New Roman" w:cs="Times New Roman"/>
+          <w:b/>
+          <w:bCs/>
           <w:sz w:val="26"/>
           <w:szCs w:val="26"/>
         </w:rPr>
@@ -14810,6 +14787,4368 @@
         </w:rPr>
         <w:t>.</w:t>
       </w:r>
+      <w:r>
+        <w:rPr>
+          <w:rFonts w:ascii="Times New Roman" w:hAnsi="Times New Roman" w:cs="Times New Roman"/>
+        </w:rPr>
+        <w:br/>
+      </w:r>
+      <w:r>
+        <w:rPr>
+          <w:rFonts w:ascii="Times New Roman" w:hAnsi="Times New Roman" w:cs="Times New Roman"/>
+        </w:rPr>
+        <w:br/>
+      </w:r>
+      <w:r>
+        <w:rPr>
+          <w:rFonts w:ascii="Times New Roman" w:hAnsi="Times New Roman" w:cs="Times New Roman"/>
+        </w:rPr>
+        <w:br/>
+      </w:r>
+      <w:r>
+        <w:rPr>
+          <w:rFonts w:ascii="Times New Roman" w:hAnsi="Times New Roman" w:cs="Times New Roman"/>
+        </w:rPr>
+        <w:br/>
+      </w:r>
+      <w:r>
+        <w:rPr>
+          <w:rFonts w:ascii="Times New Roman" w:hAnsi="Times New Roman" w:cs="Times New Roman"/>
+          <w:b/>
+          <w:bCs/>
+          <w:sz w:val="30"/>
+          <w:szCs w:val="30"/>
+        </w:rPr>
+        <w:t>Security</w:t>
+      </w:r>
+      <w:r>
+        <w:rPr>
+          <w:rFonts w:ascii="Times New Roman" w:hAnsi="Times New Roman" w:cs="Times New Roman"/>
+          <w:b/>
+          <w:bCs/>
+          <w:sz w:val="30"/>
+          <w:szCs w:val="30"/>
+        </w:rPr>
+        <w:t>:</w:t>
+      </w:r>
+    </w:p>
+    <w:p>
+      <w:pPr>
+        <w:rPr>
+          <w:rFonts w:ascii="Times New Roman" w:hAnsi="Times New Roman" w:cs="Times New Roman"/>
+          <w:b/>
+          <w:bCs/>
+          <w:sz w:val="30"/>
+          <w:szCs w:val="30"/>
+        </w:rPr>
+      </w:pPr>
+      <w:proofErr w:type="spellStart"/>
+      <w:r>
+        <w:rPr>
+          <w:rFonts w:ascii="Times New Roman" w:hAnsi="Times New Roman" w:cs="Times New Roman"/>
+        </w:rPr>
+        <w:t>Authentication</w:t>
+      </w:r>
+      <w:proofErr w:type="spellEnd"/>
+      <w:r>
+        <w:rPr>
+          <w:rFonts w:ascii="Times New Roman" w:hAnsi="Times New Roman" w:cs="Times New Roman"/>
+        </w:rPr>
+        <w:t xml:space="preserve"> </w:t>
+      </w:r>
+      <w:r>
+        <w:rPr>
+          <w:rFonts w:ascii="Times New Roman" w:hAnsi="Times New Roman" w:cs="Times New Roman"/>
+        </w:rPr>
+        <w:t xml:space="preserve">is </w:t>
+      </w:r>
+      <w:proofErr w:type="spellStart"/>
+      <w:r>
+        <w:rPr>
+          <w:rFonts w:ascii="Times New Roman" w:hAnsi="Times New Roman" w:cs="Times New Roman"/>
+        </w:rPr>
+        <w:t>the</w:t>
+      </w:r>
+      <w:proofErr w:type="spellEnd"/>
+      <w:r>
+        <w:rPr>
+          <w:rFonts w:ascii="Times New Roman" w:hAnsi="Times New Roman" w:cs="Times New Roman"/>
+        </w:rPr>
+        <w:t xml:space="preserve"> </w:t>
+      </w:r>
+      <w:proofErr w:type="spellStart"/>
+      <w:r>
+        <w:rPr>
+          <w:rFonts w:ascii="Times New Roman" w:hAnsi="Times New Roman" w:cs="Times New Roman"/>
+        </w:rPr>
+        <w:t>process</w:t>
+      </w:r>
+      <w:proofErr w:type="spellEnd"/>
+      <w:r>
+        <w:rPr>
+          <w:rFonts w:ascii="Times New Roman" w:hAnsi="Times New Roman" w:cs="Times New Roman"/>
+        </w:rPr>
+        <w:t xml:space="preserve"> of </w:t>
+      </w:r>
+      <w:proofErr w:type="spellStart"/>
+      <w:r>
+        <w:rPr>
+          <w:rFonts w:ascii="Times New Roman" w:hAnsi="Times New Roman" w:cs="Times New Roman"/>
+        </w:rPr>
+        <w:t>verifying</w:t>
+      </w:r>
+      <w:proofErr w:type="spellEnd"/>
+      <w:r>
+        <w:rPr>
+          <w:rFonts w:ascii="Times New Roman" w:hAnsi="Times New Roman" w:cs="Times New Roman"/>
+        </w:rPr>
+        <w:t xml:space="preserve"> </w:t>
+      </w:r>
+      <w:proofErr w:type="spellStart"/>
+      <w:r>
+        <w:rPr>
+          <w:rFonts w:ascii="Times New Roman" w:hAnsi="Times New Roman" w:cs="Times New Roman"/>
+        </w:rPr>
+        <w:t>the</w:t>
+      </w:r>
+      <w:proofErr w:type="spellEnd"/>
+      <w:r>
+        <w:rPr>
+          <w:rFonts w:ascii="Times New Roman" w:hAnsi="Times New Roman" w:cs="Times New Roman"/>
+        </w:rPr>
+        <w:t xml:space="preserve"> </w:t>
+      </w:r>
+      <w:proofErr w:type="spellStart"/>
+      <w:r>
+        <w:rPr>
+          <w:rFonts w:ascii="Times New Roman" w:hAnsi="Times New Roman" w:cs="Times New Roman"/>
+        </w:rPr>
+        <w:t>identity</w:t>
+      </w:r>
+      <w:proofErr w:type="spellEnd"/>
+      <w:r>
+        <w:rPr>
+          <w:rFonts w:ascii="Times New Roman" w:hAnsi="Times New Roman" w:cs="Times New Roman"/>
+        </w:rPr>
+        <w:t xml:space="preserve"> of a </w:t>
+      </w:r>
+      <w:proofErr w:type="spellStart"/>
+      <w:r>
+        <w:rPr>
+          <w:rFonts w:ascii="Times New Roman" w:hAnsi="Times New Roman" w:cs="Times New Roman"/>
+        </w:rPr>
+        <w:t>user</w:t>
+      </w:r>
+      <w:proofErr w:type="spellEnd"/>
+      <w:r>
+        <w:rPr>
+          <w:rFonts w:ascii="Times New Roman" w:hAnsi="Times New Roman" w:cs="Times New Roman"/>
+        </w:rPr>
+        <w:t xml:space="preserve"> </w:t>
+      </w:r>
+      <w:proofErr w:type="spellStart"/>
+      <w:r>
+        <w:rPr>
+          <w:rFonts w:ascii="Times New Roman" w:hAnsi="Times New Roman" w:cs="Times New Roman"/>
+        </w:rPr>
+        <w:t>or</w:t>
+      </w:r>
+      <w:proofErr w:type="spellEnd"/>
+      <w:r>
+        <w:rPr>
+          <w:rFonts w:ascii="Times New Roman" w:hAnsi="Times New Roman" w:cs="Times New Roman"/>
+        </w:rPr>
+        <w:t xml:space="preserve"> </w:t>
+      </w:r>
+      <w:proofErr w:type="spellStart"/>
+      <w:r>
+        <w:rPr>
+          <w:rFonts w:ascii="Times New Roman" w:hAnsi="Times New Roman" w:cs="Times New Roman"/>
+        </w:rPr>
+        <w:t>system</w:t>
+      </w:r>
+      <w:proofErr w:type="spellEnd"/>
+      <w:r>
+        <w:rPr>
+          <w:rFonts w:ascii="Times New Roman" w:hAnsi="Times New Roman" w:cs="Times New Roman"/>
+        </w:rPr>
+        <w:t xml:space="preserve">, </w:t>
+      </w:r>
+      <w:proofErr w:type="spellStart"/>
+      <w:r>
+        <w:rPr>
+          <w:rFonts w:ascii="Times New Roman" w:hAnsi="Times New Roman" w:cs="Times New Roman"/>
+        </w:rPr>
+        <w:t>typically</w:t>
+      </w:r>
+      <w:proofErr w:type="spellEnd"/>
+      <w:r>
+        <w:rPr>
+          <w:rFonts w:ascii="Times New Roman" w:hAnsi="Times New Roman" w:cs="Times New Roman"/>
+        </w:rPr>
+        <w:t xml:space="preserve"> </w:t>
+      </w:r>
+      <w:proofErr w:type="spellStart"/>
+      <w:r>
+        <w:rPr>
+          <w:rFonts w:ascii="Times New Roman" w:hAnsi="Times New Roman" w:cs="Times New Roman"/>
+        </w:rPr>
+        <w:t>through</w:t>
+      </w:r>
+      <w:proofErr w:type="spellEnd"/>
+      <w:r>
+        <w:rPr>
+          <w:rFonts w:ascii="Times New Roman" w:hAnsi="Times New Roman" w:cs="Times New Roman"/>
+        </w:rPr>
+        <w:t xml:space="preserve"> </w:t>
+      </w:r>
+      <w:proofErr w:type="spellStart"/>
+      <w:r>
+        <w:rPr>
+          <w:rFonts w:ascii="Times New Roman" w:hAnsi="Times New Roman" w:cs="Times New Roman"/>
+        </w:rPr>
+        <w:t>the</w:t>
+      </w:r>
+      <w:proofErr w:type="spellEnd"/>
+      <w:r>
+        <w:rPr>
+          <w:rFonts w:ascii="Times New Roman" w:hAnsi="Times New Roman" w:cs="Times New Roman"/>
+        </w:rPr>
+        <w:t xml:space="preserve"> </w:t>
+      </w:r>
+      <w:proofErr w:type="spellStart"/>
+      <w:r>
+        <w:rPr>
+          <w:rFonts w:ascii="Times New Roman" w:hAnsi="Times New Roman" w:cs="Times New Roman"/>
+        </w:rPr>
+        <w:t>use</w:t>
+      </w:r>
+      <w:proofErr w:type="spellEnd"/>
+      <w:r>
+        <w:rPr>
+          <w:rFonts w:ascii="Times New Roman" w:hAnsi="Times New Roman" w:cs="Times New Roman"/>
+        </w:rPr>
+        <w:t xml:space="preserve"> of </w:t>
+      </w:r>
+      <w:proofErr w:type="spellStart"/>
+      <w:r>
+        <w:rPr>
+          <w:rFonts w:ascii="Times New Roman" w:hAnsi="Times New Roman" w:cs="Times New Roman"/>
+        </w:rPr>
+        <w:t>credentials</w:t>
+      </w:r>
+      <w:proofErr w:type="spellEnd"/>
+      <w:r>
+        <w:rPr>
+          <w:rFonts w:ascii="Times New Roman" w:hAnsi="Times New Roman" w:cs="Times New Roman"/>
+        </w:rPr>
+        <w:t xml:space="preserve"> </w:t>
+      </w:r>
+      <w:proofErr w:type="spellStart"/>
+      <w:r>
+        <w:rPr>
+          <w:rFonts w:ascii="Times New Roman" w:hAnsi="Times New Roman" w:cs="Times New Roman"/>
+        </w:rPr>
+        <w:t>like</w:t>
+      </w:r>
+      <w:proofErr w:type="spellEnd"/>
+      <w:r>
+        <w:rPr>
+          <w:rFonts w:ascii="Times New Roman" w:hAnsi="Times New Roman" w:cs="Times New Roman"/>
+        </w:rPr>
+        <w:t xml:space="preserve"> </w:t>
+      </w:r>
+      <w:proofErr w:type="spellStart"/>
+      <w:r>
+        <w:rPr>
+          <w:rFonts w:ascii="Times New Roman" w:hAnsi="Times New Roman" w:cs="Times New Roman"/>
+        </w:rPr>
+        <w:t>passwords</w:t>
+      </w:r>
+      <w:proofErr w:type="spellEnd"/>
+      <w:r>
+        <w:rPr>
+          <w:rFonts w:ascii="Times New Roman" w:hAnsi="Times New Roman" w:cs="Times New Roman"/>
+        </w:rPr>
+        <w:t xml:space="preserve">, </w:t>
+      </w:r>
+      <w:proofErr w:type="spellStart"/>
+      <w:r>
+        <w:rPr>
+          <w:rFonts w:ascii="Times New Roman" w:hAnsi="Times New Roman" w:cs="Times New Roman"/>
+        </w:rPr>
+        <w:t>tokens</w:t>
+      </w:r>
+      <w:proofErr w:type="spellEnd"/>
+      <w:r>
+        <w:rPr>
+          <w:rFonts w:ascii="Times New Roman" w:hAnsi="Times New Roman" w:cs="Times New Roman"/>
+        </w:rPr>
+        <w:t xml:space="preserve">, </w:t>
+      </w:r>
+      <w:proofErr w:type="spellStart"/>
+      <w:r>
+        <w:rPr>
+          <w:rFonts w:ascii="Times New Roman" w:hAnsi="Times New Roman" w:cs="Times New Roman"/>
+        </w:rPr>
+        <w:t>or</w:t>
+      </w:r>
+      <w:proofErr w:type="spellEnd"/>
+      <w:r>
+        <w:rPr>
+          <w:rFonts w:ascii="Times New Roman" w:hAnsi="Times New Roman" w:cs="Times New Roman"/>
+        </w:rPr>
+        <w:t xml:space="preserve"> </w:t>
+      </w:r>
+      <w:proofErr w:type="spellStart"/>
+      <w:r>
+        <w:rPr>
+          <w:rFonts w:ascii="Times New Roman" w:hAnsi="Times New Roman" w:cs="Times New Roman"/>
+        </w:rPr>
+        <w:t>biometric</w:t>
+      </w:r>
+      <w:proofErr w:type="spellEnd"/>
+      <w:r>
+        <w:rPr>
+          <w:rFonts w:ascii="Times New Roman" w:hAnsi="Times New Roman" w:cs="Times New Roman"/>
+        </w:rPr>
+        <w:t xml:space="preserve"> </w:t>
+      </w:r>
+      <w:proofErr w:type="gramStart"/>
+      <w:r>
+        <w:rPr>
+          <w:rFonts w:ascii="Times New Roman" w:hAnsi="Times New Roman" w:cs="Times New Roman"/>
+        </w:rPr>
+        <w:t>data</w:t>
+      </w:r>
+      <w:proofErr w:type="gramEnd"/>
+      <w:r>
+        <w:rPr>
+          <w:rFonts w:ascii="Times New Roman" w:hAnsi="Times New Roman" w:cs="Times New Roman"/>
+        </w:rPr>
+        <w:t xml:space="preserve">. </w:t>
+      </w:r>
+      <w:proofErr w:type="spellStart"/>
+      <w:r>
+        <w:rPr>
+          <w:rFonts w:ascii="Times New Roman" w:hAnsi="Times New Roman" w:cs="Times New Roman"/>
+        </w:rPr>
+        <w:t>It</w:t>
+      </w:r>
+      <w:proofErr w:type="spellEnd"/>
+      <w:r>
+        <w:rPr>
+          <w:rFonts w:ascii="Times New Roman" w:hAnsi="Times New Roman" w:cs="Times New Roman"/>
+        </w:rPr>
+        <w:t xml:space="preserve"> </w:t>
+      </w:r>
+      <w:proofErr w:type="spellStart"/>
+      <w:r>
+        <w:rPr>
+          <w:rFonts w:ascii="Times New Roman" w:hAnsi="Times New Roman" w:cs="Times New Roman"/>
+        </w:rPr>
+        <w:t>ensures</w:t>
+      </w:r>
+      <w:proofErr w:type="spellEnd"/>
+      <w:r>
+        <w:rPr>
+          <w:rFonts w:ascii="Times New Roman" w:hAnsi="Times New Roman" w:cs="Times New Roman"/>
+        </w:rPr>
+        <w:t xml:space="preserve"> </w:t>
+      </w:r>
+      <w:proofErr w:type="spellStart"/>
+      <w:r>
+        <w:rPr>
+          <w:rFonts w:ascii="Times New Roman" w:hAnsi="Times New Roman" w:cs="Times New Roman"/>
+        </w:rPr>
+        <w:t>that</w:t>
+      </w:r>
+      <w:proofErr w:type="spellEnd"/>
+      <w:r>
+        <w:rPr>
+          <w:rFonts w:ascii="Times New Roman" w:hAnsi="Times New Roman" w:cs="Times New Roman"/>
+        </w:rPr>
+        <w:t xml:space="preserve"> </w:t>
+      </w:r>
+      <w:proofErr w:type="spellStart"/>
+      <w:r>
+        <w:rPr>
+          <w:rFonts w:ascii="Times New Roman" w:hAnsi="Times New Roman" w:cs="Times New Roman"/>
+        </w:rPr>
+        <w:t>the</w:t>
+      </w:r>
+      <w:proofErr w:type="spellEnd"/>
+      <w:r>
+        <w:rPr>
+          <w:rFonts w:ascii="Times New Roman" w:hAnsi="Times New Roman" w:cs="Times New Roman"/>
+        </w:rPr>
+        <w:t xml:space="preserve"> </w:t>
+      </w:r>
+      <w:proofErr w:type="spellStart"/>
+      <w:r>
+        <w:rPr>
+          <w:rFonts w:ascii="Times New Roman" w:hAnsi="Times New Roman" w:cs="Times New Roman"/>
+        </w:rPr>
+        <w:t>entity</w:t>
+      </w:r>
+      <w:proofErr w:type="spellEnd"/>
+      <w:r>
+        <w:rPr>
+          <w:rFonts w:ascii="Times New Roman" w:hAnsi="Times New Roman" w:cs="Times New Roman"/>
+        </w:rPr>
+        <w:t xml:space="preserve"> </w:t>
+      </w:r>
+      <w:proofErr w:type="spellStart"/>
+      <w:r>
+        <w:rPr>
+          <w:rFonts w:ascii="Times New Roman" w:hAnsi="Times New Roman" w:cs="Times New Roman"/>
+        </w:rPr>
+        <w:t>accessing</w:t>
+      </w:r>
+      <w:proofErr w:type="spellEnd"/>
+      <w:r>
+        <w:rPr>
+          <w:rFonts w:ascii="Times New Roman" w:hAnsi="Times New Roman" w:cs="Times New Roman"/>
+        </w:rPr>
+        <w:t xml:space="preserve"> a </w:t>
+      </w:r>
+      <w:proofErr w:type="spellStart"/>
+      <w:r>
+        <w:rPr>
+          <w:rFonts w:ascii="Times New Roman" w:hAnsi="Times New Roman" w:cs="Times New Roman"/>
+        </w:rPr>
+        <w:t>resource</w:t>
+      </w:r>
+      <w:proofErr w:type="spellEnd"/>
+      <w:r>
+        <w:rPr>
+          <w:rFonts w:ascii="Times New Roman" w:hAnsi="Times New Roman" w:cs="Times New Roman"/>
+        </w:rPr>
+        <w:t xml:space="preserve"> is </w:t>
+      </w:r>
+      <w:proofErr w:type="spellStart"/>
+      <w:r>
+        <w:rPr>
+          <w:rFonts w:ascii="Times New Roman" w:hAnsi="Times New Roman" w:cs="Times New Roman"/>
+        </w:rPr>
+        <w:t>who</w:t>
+      </w:r>
+      <w:proofErr w:type="spellEnd"/>
+      <w:r>
+        <w:rPr>
+          <w:rFonts w:ascii="Times New Roman" w:hAnsi="Times New Roman" w:cs="Times New Roman"/>
+        </w:rPr>
+        <w:t xml:space="preserve"> they </w:t>
+      </w:r>
+      <w:proofErr w:type="spellStart"/>
+      <w:r>
+        <w:rPr>
+          <w:rFonts w:ascii="Times New Roman" w:hAnsi="Times New Roman" w:cs="Times New Roman"/>
+        </w:rPr>
+        <w:t>claim</w:t>
+      </w:r>
+      <w:proofErr w:type="spellEnd"/>
+      <w:r>
+        <w:rPr>
+          <w:rFonts w:ascii="Times New Roman" w:hAnsi="Times New Roman" w:cs="Times New Roman"/>
+        </w:rPr>
+        <w:t xml:space="preserve"> </w:t>
+      </w:r>
+      <w:proofErr w:type="spellStart"/>
+      <w:r>
+        <w:rPr>
+          <w:rFonts w:ascii="Times New Roman" w:hAnsi="Times New Roman" w:cs="Times New Roman"/>
+        </w:rPr>
+        <w:t>to</w:t>
+      </w:r>
+      <w:proofErr w:type="spellEnd"/>
+      <w:r>
+        <w:rPr>
+          <w:rFonts w:ascii="Times New Roman" w:hAnsi="Times New Roman" w:cs="Times New Roman"/>
+        </w:rPr>
+        <w:t xml:space="preserve"> be.</w:t>
+      </w:r>
+    </w:p>
+    <w:p>
+      <w:pPr>
+        <w:rPr>
+          <w:rFonts w:ascii="Times New Roman" w:hAnsi="Times New Roman" w:cs="Times New Roman"/>
+          <w:b/>
+          <w:bCs/>
+          <w:sz w:val="30"/>
+          <w:szCs w:val="30"/>
+        </w:rPr>
+      </w:pPr>
+      <w:proofErr w:type="spellStart"/>
+      <w:r>
+        <w:rPr>
+          <w:rFonts w:ascii="Times New Roman" w:hAnsi="Times New Roman" w:cs="Times New Roman"/>
+        </w:rPr>
+        <w:t>Authorization</w:t>
+      </w:r>
+      <w:proofErr w:type="spellEnd"/>
+      <w:r>
+        <w:rPr>
+          <w:rFonts w:ascii="Times New Roman" w:hAnsi="Times New Roman" w:cs="Times New Roman"/>
+        </w:rPr>
+        <w:t xml:space="preserve">, on </w:t>
+      </w:r>
+      <w:proofErr w:type="spellStart"/>
+      <w:r>
+        <w:rPr>
+          <w:rFonts w:ascii="Times New Roman" w:hAnsi="Times New Roman" w:cs="Times New Roman"/>
+        </w:rPr>
+        <w:t>the</w:t>
+      </w:r>
+      <w:proofErr w:type="spellEnd"/>
+      <w:r>
+        <w:rPr>
+          <w:rFonts w:ascii="Times New Roman" w:hAnsi="Times New Roman" w:cs="Times New Roman"/>
+        </w:rPr>
+        <w:t xml:space="preserve"> </w:t>
+      </w:r>
+      <w:proofErr w:type="spellStart"/>
+      <w:r>
+        <w:rPr>
+          <w:rFonts w:ascii="Times New Roman" w:hAnsi="Times New Roman" w:cs="Times New Roman"/>
+        </w:rPr>
+        <w:t>other</w:t>
+      </w:r>
+      <w:proofErr w:type="spellEnd"/>
+      <w:r>
+        <w:rPr>
+          <w:rFonts w:ascii="Times New Roman" w:hAnsi="Times New Roman" w:cs="Times New Roman"/>
+        </w:rPr>
+        <w:t xml:space="preserve"> </w:t>
+      </w:r>
+      <w:proofErr w:type="spellStart"/>
+      <w:r>
+        <w:rPr>
+          <w:rFonts w:ascii="Times New Roman" w:hAnsi="Times New Roman" w:cs="Times New Roman"/>
+        </w:rPr>
+        <w:t>hand</w:t>
+      </w:r>
+      <w:proofErr w:type="spellEnd"/>
+      <w:r>
+        <w:rPr>
+          <w:rFonts w:ascii="Times New Roman" w:hAnsi="Times New Roman" w:cs="Times New Roman"/>
+        </w:rPr>
+        <w:t xml:space="preserve">, is </w:t>
+      </w:r>
+      <w:proofErr w:type="spellStart"/>
+      <w:r>
+        <w:rPr>
+          <w:rFonts w:ascii="Times New Roman" w:hAnsi="Times New Roman" w:cs="Times New Roman"/>
+        </w:rPr>
+        <w:t>the</w:t>
+      </w:r>
+      <w:proofErr w:type="spellEnd"/>
+      <w:r>
+        <w:rPr>
+          <w:rFonts w:ascii="Times New Roman" w:hAnsi="Times New Roman" w:cs="Times New Roman"/>
+        </w:rPr>
+        <w:t xml:space="preserve"> </w:t>
+      </w:r>
+      <w:proofErr w:type="spellStart"/>
+      <w:r>
+        <w:rPr>
+          <w:rFonts w:ascii="Times New Roman" w:hAnsi="Times New Roman" w:cs="Times New Roman"/>
+        </w:rPr>
+        <w:t>process</w:t>
+      </w:r>
+      <w:proofErr w:type="spellEnd"/>
+      <w:r>
+        <w:rPr>
+          <w:rFonts w:ascii="Times New Roman" w:hAnsi="Times New Roman" w:cs="Times New Roman"/>
+        </w:rPr>
+        <w:t xml:space="preserve"> of </w:t>
+      </w:r>
+      <w:proofErr w:type="spellStart"/>
+      <w:r>
+        <w:rPr>
+          <w:rFonts w:ascii="Times New Roman" w:hAnsi="Times New Roman" w:cs="Times New Roman"/>
+        </w:rPr>
+        <w:t>defining</w:t>
+      </w:r>
+      <w:proofErr w:type="spellEnd"/>
+      <w:r>
+        <w:rPr>
+          <w:rFonts w:ascii="Times New Roman" w:hAnsi="Times New Roman" w:cs="Times New Roman"/>
+        </w:rPr>
+        <w:t xml:space="preserve"> </w:t>
+      </w:r>
+      <w:proofErr w:type="spellStart"/>
+      <w:r>
+        <w:rPr>
+          <w:rFonts w:ascii="Times New Roman" w:hAnsi="Times New Roman" w:cs="Times New Roman"/>
+        </w:rPr>
+        <w:t>and</w:t>
+      </w:r>
+      <w:proofErr w:type="spellEnd"/>
+      <w:r>
+        <w:rPr>
+          <w:rFonts w:ascii="Times New Roman" w:hAnsi="Times New Roman" w:cs="Times New Roman"/>
+        </w:rPr>
+        <w:t xml:space="preserve"> </w:t>
+      </w:r>
+      <w:proofErr w:type="spellStart"/>
+      <w:r>
+        <w:rPr>
+          <w:rFonts w:ascii="Times New Roman" w:hAnsi="Times New Roman" w:cs="Times New Roman"/>
+        </w:rPr>
+        <w:t>enforcing</w:t>
+      </w:r>
+      <w:proofErr w:type="spellEnd"/>
+      <w:r>
+        <w:rPr>
+          <w:rFonts w:ascii="Times New Roman" w:hAnsi="Times New Roman" w:cs="Times New Roman"/>
+        </w:rPr>
+        <w:t xml:space="preserve"> </w:t>
+      </w:r>
+      <w:proofErr w:type="spellStart"/>
+      <w:r>
+        <w:rPr>
+          <w:rFonts w:ascii="Times New Roman" w:hAnsi="Times New Roman" w:cs="Times New Roman"/>
+        </w:rPr>
+        <w:t>access</w:t>
+      </w:r>
+      <w:proofErr w:type="spellEnd"/>
+      <w:r>
+        <w:rPr>
+          <w:rFonts w:ascii="Times New Roman" w:hAnsi="Times New Roman" w:cs="Times New Roman"/>
+        </w:rPr>
+        <w:t xml:space="preserve"> </w:t>
+      </w:r>
+      <w:proofErr w:type="spellStart"/>
+      <w:r>
+        <w:rPr>
+          <w:rFonts w:ascii="Times New Roman" w:hAnsi="Times New Roman" w:cs="Times New Roman"/>
+        </w:rPr>
+        <w:t>control</w:t>
+      </w:r>
+      <w:proofErr w:type="spellEnd"/>
+      <w:r>
+        <w:rPr>
+          <w:rFonts w:ascii="Times New Roman" w:hAnsi="Times New Roman" w:cs="Times New Roman"/>
+        </w:rPr>
+        <w:t xml:space="preserve"> </w:t>
+      </w:r>
+      <w:proofErr w:type="spellStart"/>
+      <w:r>
+        <w:rPr>
+          <w:rFonts w:ascii="Times New Roman" w:hAnsi="Times New Roman" w:cs="Times New Roman"/>
+        </w:rPr>
+        <w:t>rules</w:t>
+      </w:r>
+      <w:proofErr w:type="spellEnd"/>
+      <w:r>
+        <w:rPr>
+          <w:rFonts w:ascii="Times New Roman" w:hAnsi="Times New Roman" w:cs="Times New Roman"/>
+        </w:rPr>
+        <w:t xml:space="preserve"> </w:t>
+      </w:r>
+      <w:proofErr w:type="spellStart"/>
+      <w:r>
+        <w:rPr>
+          <w:rFonts w:ascii="Times New Roman" w:hAnsi="Times New Roman" w:cs="Times New Roman"/>
+        </w:rPr>
+        <w:t>and</w:t>
+      </w:r>
+      <w:proofErr w:type="spellEnd"/>
+      <w:r>
+        <w:rPr>
+          <w:rFonts w:ascii="Times New Roman" w:hAnsi="Times New Roman" w:cs="Times New Roman"/>
+        </w:rPr>
+        <w:t xml:space="preserve"> </w:t>
+      </w:r>
+      <w:proofErr w:type="spellStart"/>
+      <w:r>
+        <w:rPr>
+          <w:rFonts w:ascii="Times New Roman" w:hAnsi="Times New Roman" w:cs="Times New Roman"/>
+        </w:rPr>
+        <w:t>permissions</w:t>
+      </w:r>
+      <w:proofErr w:type="spellEnd"/>
+      <w:r>
+        <w:rPr>
+          <w:rFonts w:ascii="Times New Roman" w:hAnsi="Times New Roman" w:cs="Times New Roman"/>
+        </w:rPr>
+        <w:t xml:space="preserve"> </w:t>
+      </w:r>
+      <w:proofErr w:type="spellStart"/>
+      <w:r>
+        <w:rPr>
+          <w:rFonts w:ascii="Times New Roman" w:hAnsi="Times New Roman" w:cs="Times New Roman"/>
+        </w:rPr>
+        <w:t>that</w:t>
+      </w:r>
+      <w:proofErr w:type="spellEnd"/>
+      <w:r>
+        <w:rPr>
+          <w:rFonts w:ascii="Times New Roman" w:hAnsi="Times New Roman" w:cs="Times New Roman"/>
+        </w:rPr>
+        <w:t xml:space="preserve"> </w:t>
+      </w:r>
+      <w:proofErr w:type="spellStart"/>
+      <w:r>
+        <w:rPr>
+          <w:rFonts w:ascii="Times New Roman" w:hAnsi="Times New Roman" w:cs="Times New Roman"/>
+        </w:rPr>
+        <w:t>determine</w:t>
+      </w:r>
+      <w:proofErr w:type="spellEnd"/>
+      <w:r>
+        <w:rPr>
+          <w:rFonts w:ascii="Times New Roman" w:hAnsi="Times New Roman" w:cs="Times New Roman"/>
+        </w:rPr>
+        <w:t xml:space="preserve"> </w:t>
+      </w:r>
+      <w:proofErr w:type="spellStart"/>
+      <w:r>
+        <w:rPr>
+          <w:rFonts w:ascii="Times New Roman" w:hAnsi="Times New Roman" w:cs="Times New Roman"/>
+        </w:rPr>
+        <w:t>what</w:t>
+      </w:r>
+      <w:proofErr w:type="spellEnd"/>
+      <w:r>
+        <w:rPr>
+          <w:rFonts w:ascii="Times New Roman" w:hAnsi="Times New Roman" w:cs="Times New Roman"/>
+        </w:rPr>
+        <w:t xml:space="preserve"> </w:t>
+      </w:r>
+      <w:proofErr w:type="spellStart"/>
+      <w:r>
+        <w:rPr>
+          <w:rFonts w:ascii="Times New Roman" w:hAnsi="Times New Roman" w:cs="Times New Roman"/>
+        </w:rPr>
+        <w:t>actions</w:t>
+      </w:r>
+      <w:proofErr w:type="spellEnd"/>
+      <w:r>
+        <w:rPr>
+          <w:rFonts w:ascii="Times New Roman" w:hAnsi="Times New Roman" w:cs="Times New Roman"/>
+        </w:rPr>
+        <w:t xml:space="preserve"> an </w:t>
+      </w:r>
+      <w:proofErr w:type="spellStart"/>
+      <w:r>
+        <w:rPr>
+          <w:rFonts w:ascii="Times New Roman" w:hAnsi="Times New Roman" w:cs="Times New Roman"/>
+        </w:rPr>
+        <w:t>authenticated</w:t>
+      </w:r>
+      <w:proofErr w:type="spellEnd"/>
+      <w:r>
+        <w:rPr>
+          <w:rFonts w:ascii="Times New Roman" w:hAnsi="Times New Roman" w:cs="Times New Roman"/>
+        </w:rPr>
+        <w:t xml:space="preserve"> </w:t>
+      </w:r>
+      <w:proofErr w:type="spellStart"/>
+      <w:r>
+        <w:rPr>
+          <w:rFonts w:ascii="Times New Roman" w:hAnsi="Times New Roman" w:cs="Times New Roman"/>
+        </w:rPr>
+        <w:t>user</w:t>
+      </w:r>
+      <w:proofErr w:type="spellEnd"/>
+      <w:r>
+        <w:rPr>
+          <w:rFonts w:ascii="Times New Roman" w:hAnsi="Times New Roman" w:cs="Times New Roman"/>
+        </w:rPr>
+        <w:t xml:space="preserve"> </w:t>
+      </w:r>
+      <w:proofErr w:type="spellStart"/>
+      <w:r>
+        <w:rPr>
+          <w:rFonts w:ascii="Times New Roman" w:hAnsi="Times New Roman" w:cs="Times New Roman"/>
+        </w:rPr>
+        <w:t>or</w:t>
+      </w:r>
+      <w:proofErr w:type="spellEnd"/>
+      <w:r>
+        <w:rPr>
+          <w:rFonts w:ascii="Times New Roman" w:hAnsi="Times New Roman" w:cs="Times New Roman"/>
+        </w:rPr>
+        <w:t xml:space="preserve"> </w:t>
+      </w:r>
+      <w:proofErr w:type="spellStart"/>
+      <w:r>
+        <w:rPr>
+          <w:rFonts w:ascii="Times New Roman" w:hAnsi="Times New Roman" w:cs="Times New Roman"/>
+        </w:rPr>
+        <w:t>system</w:t>
+      </w:r>
+      <w:proofErr w:type="spellEnd"/>
+      <w:r>
+        <w:rPr>
+          <w:rFonts w:ascii="Times New Roman" w:hAnsi="Times New Roman" w:cs="Times New Roman"/>
+        </w:rPr>
+        <w:t xml:space="preserve"> can </w:t>
+      </w:r>
+      <w:proofErr w:type="spellStart"/>
+      <w:r>
+        <w:rPr>
+          <w:rFonts w:ascii="Times New Roman" w:hAnsi="Times New Roman" w:cs="Times New Roman"/>
+        </w:rPr>
+        <w:t>perform</w:t>
+      </w:r>
+      <w:proofErr w:type="spellEnd"/>
+      <w:r>
+        <w:rPr>
+          <w:rFonts w:ascii="Times New Roman" w:hAnsi="Times New Roman" w:cs="Times New Roman"/>
+        </w:rPr>
+        <w:t xml:space="preserve"> </w:t>
+      </w:r>
+      <w:proofErr w:type="spellStart"/>
+      <w:r>
+        <w:rPr>
+          <w:rFonts w:ascii="Times New Roman" w:hAnsi="Times New Roman" w:cs="Times New Roman"/>
+        </w:rPr>
+        <w:t>within</w:t>
+      </w:r>
+      <w:proofErr w:type="spellEnd"/>
+      <w:r>
+        <w:rPr>
+          <w:rFonts w:ascii="Times New Roman" w:hAnsi="Times New Roman" w:cs="Times New Roman"/>
+        </w:rPr>
+        <w:t xml:space="preserve"> a </w:t>
+      </w:r>
+      <w:proofErr w:type="spellStart"/>
+      <w:r>
+        <w:rPr>
+          <w:rFonts w:ascii="Times New Roman" w:hAnsi="Times New Roman" w:cs="Times New Roman"/>
+        </w:rPr>
+        <w:t>system</w:t>
+      </w:r>
+      <w:proofErr w:type="spellEnd"/>
+      <w:r>
+        <w:rPr>
+          <w:rFonts w:ascii="Times New Roman" w:hAnsi="Times New Roman" w:cs="Times New Roman"/>
+        </w:rPr>
+        <w:t xml:space="preserve"> </w:t>
+      </w:r>
+      <w:proofErr w:type="spellStart"/>
+      <w:r>
+        <w:rPr>
+          <w:rFonts w:ascii="Times New Roman" w:hAnsi="Times New Roman" w:cs="Times New Roman"/>
+        </w:rPr>
+        <w:t>or</w:t>
+      </w:r>
+      <w:proofErr w:type="spellEnd"/>
+      <w:r>
+        <w:rPr>
+          <w:rFonts w:ascii="Times New Roman" w:hAnsi="Times New Roman" w:cs="Times New Roman"/>
+        </w:rPr>
+        <w:t xml:space="preserve"> on a </w:t>
+      </w:r>
+      <w:proofErr w:type="spellStart"/>
+      <w:r>
+        <w:rPr>
+          <w:rFonts w:ascii="Times New Roman" w:hAnsi="Times New Roman" w:cs="Times New Roman"/>
+        </w:rPr>
+        <w:t>resource</w:t>
+      </w:r>
+      <w:proofErr w:type="spellEnd"/>
+      <w:r>
+        <w:rPr>
+          <w:rFonts w:ascii="Times New Roman" w:hAnsi="Times New Roman" w:cs="Times New Roman"/>
+        </w:rPr>
+        <w:t xml:space="preserve">. </w:t>
+      </w:r>
+      <w:proofErr w:type="spellStart"/>
+      <w:r>
+        <w:rPr>
+          <w:rFonts w:ascii="Times New Roman" w:hAnsi="Times New Roman" w:cs="Times New Roman"/>
+        </w:rPr>
+        <w:t>It</w:t>
+      </w:r>
+      <w:proofErr w:type="spellEnd"/>
+      <w:r>
+        <w:rPr>
+          <w:rFonts w:ascii="Times New Roman" w:hAnsi="Times New Roman" w:cs="Times New Roman"/>
+        </w:rPr>
+        <w:t xml:space="preserve"> </w:t>
+      </w:r>
+      <w:proofErr w:type="spellStart"/>
+      <w:r>
+        <w:rPr>
+          <w:rFonts w:ascii="Times New Roman" w:hAnsi="Times New Roman" w:cs="Times New Roman"/>
+        </w:rPr>
+        <w:t>ensures</w:t>
+      </w:r>
+      <w:proofErr w:type="spellEnd"/>
+      <w:r>
+        <w:rPr>
+          <w:rFonts w:ascii="Times New Roman" w:hAnsi="Times New Roman" w:cs="Times New Roman"/>
+        </w:rPr>
+        <w:t xml:space="preserve"> </w:t>
+      </w:r>
+      <w:proofErr w:type="spellStart"/>
+      <w:r>
+        <w:rPr>
+          <w:rFonts w:ascii="Times New Roman" w:hAnsi="Times New Roman" w:cs="Times New Roman"/>
+        </w:rPr>
+        <w:t>that</w:t>
+      </w:r>
+      <w:proofErr w:type="spellEnd"/>
+      <w:r>
+        <w:rPr>
+          <w:rFonts w:ascii="Times New Roman" w:hAnsi="Times New Roman" w:cs="Times New Roman"/>
+        </w:rPr>
+        <w:t xml:space="preserve"> </w:t>
+      </w:r>
+      <w:proofErr w:type="spellStart"/>
+      <w:r>
+        <w:rPr>
+          <w:rFonts w:ascii="Times New Roman" w:hAnsi="Times New Roman" w:cs="Times New Roman"/>
+        </w:rPr>
+        <w:t>authenticated</w:t>
+      </w:r>
+      <w:proofErr w:type="spellEnd"/>
+      <w:r>
+        <w:rPr>
+          <w:rFonts w:ascii="Times New Roman" w:hAnsi="Times New Roman" w:cs="Times New Roman"/>
+        </w:rPr>
+        <w:t xml:space="preserve"> </w:t>
+      </w:r>
+      <w:proofErr w:type="spellStart"/>
+      <w:r>
+        <w:rPr>
+          <w:rFonts w:ascii="Times New Roman" w:hAnsi="Times New Roman" w:cs="Times New Roman"/>
+        </w:rPr>
+        <w:t>entities</w:t>
+      </w:r>
+      <w:proofErr w:type="spellEnd"/>
+      <w:r>
+        <w:rPr>
+          <w:rFonts w:ascii="Times New Roman" w:hAnsi="Times New Roman" w:cs="Times New Roman"/>
+        </w:rPr>
+        <w:t xml:space="preserve"> </w:t>
+      </w:r>
+      <w:proofErr w:type="spellStart"/>
+      <w:r>
+        <w:rPr>
+          <w:rFonts w:ascii="Times New Roman" w:hAnsi="Times New Roman" w:cs="Times New Roman"/>
+        </w:rPr>
+        <w:t>are</w:t>
+      </w:r>
+      <w:proofErr w:type="spellEnd"/>
+      <w:r>
+        <w:rPr>
+          <w:rFonts w:ascii="Times New Roman" w:hAnsi="Times New Roman" w:cs="Times New Roman"/>
+        </w:rPr>
+        <w:t xml:space="preserve"> </w:t>
+      </w:r>
+      <w:proofErr w:type="spellStart"/>
+      <w:r>
+        <w:rPr>
+          <w:rFonts w:ascii="Times New Roman" w:hAnsi="Times New Roman" w:cs="Times New Roman"/>
+        </w:rPr>
+        <w:t>granted</w:t>
+      </w:r>
+      <w:proofErr w:type="spellEnd"/>
+      <w:r>
+        <w:rPr>
+          <w:rFonts w:ascii="Times New Roman" w:hAnsi="Times New Roman" w:cs="Times New Roman"/>
+        </w:rPr>
+        <w:t xml:space="preserve"> </w:t>
+      </w:r>
+      <w:proofErr w:type="spellStart"/>
+      <w:r>
+        <w:rPr>
+          <w:rFonts w:ascii="Times New Roman" w:hAnsi="Times New Roman" w:cs="Times New Roman"/>
+        </w:rPr>
+        <w:t>appropriate</w:t>
+      </w:r>
+      <w:proofErr w:type="spellEnd"/>
+      <w:r>
+        <w:rPr>
+          <w:rFonts w:ascii="Times New Roman" w:hAnsi="Times New Roman" w:cs="Times New Roman"/>
+        </w:rPr>
+        <w:t xml:space="preserve"> </w:t>
+      </w:r>
+      <w:proofErr w:type="spellStart"/>
+      <w:r>
+        <w:rPr>
+          <w:rFonts w:ascii="Times New Roman" w:hAnsi="Times New Roman" w:cs="Times New Roman"/>
+        </w:rPr>
+        <w:t>levels</w:t>
+      </w:r>
+      <w:proofErr w:type="spellEnd"/>
+      <w:r>
+        <w:rPr>
+          <w:rFonts w:ascii="Times New Roman" w:hAnsi="Times New Roman" w:cs="Times New Roman"/>
+        </w:rPr>
+        <w:t xml:space="preserve"> of </w:t>
+      </w:r>
+      <w:proofErr w:type="spellStart"/>
+      <w:r>
+        <w:rPr>
+          <w:rFonts w:ascii="Times New Roman" w:hAnsi="Times New Roman" w:cs="Times New Roman"/>
+        </w:rPr>
+        <w:t>access</w:t>
+      </w:r>
+      <w:proofErr w:type="spellEnd"/>
+      <w:r>
+        <w:rPr>
+          <w:rFonts w:ascii="Times New Roman" w:hAnsi="Times New Roman" w:cs="Times New Roman"/>
+        </w:rPr>
+        <w:t xml:space="preserve"> </w:t>
+      </w:r>
+      <w:proofErr w:type="spellStart"/>
+      <w:r>
+        <w:rPr>
+          <w:rFonts w:ascii="Times New Roman" w:hAnsi="Times New Roman" w:cs="Times New Roman"/>
+        </w:rPr>
+        <w:t>and</w:t>
+      </w:r>
+      <w:proofErr w:type="spellEnd"/>
+      <w:r>
+        <w:rPr>
+          <w:rFonts w:ascii="Times New Roman" w:hAnsi="Times New Roman" w:cs="Times New Roman"/>
+        </w:rPr>
+        <w:t xml:space="preserve"> </w:t>
+      </w:r>
+      <w:proofErr w:type="spellStart"/>
+      <w:r>
+        <w:rPr>
+          <w:rFonts w:ascii="Times New Roman" w:hAnsi="Times New Roman" w:cs="Times New Roman"/>
+        </w:rPr>
+        <w:t>privileges</w:t>
+      </w:r>
+      <w:proofErr w:type="spellEnd"/>
+      <w:r>
+        <w:rPr>
+          <w:rFonts w:ascii="Times New Roman" w:hAnsi="Times New Roman" w:cs="Times New Roman"/>
+        </w:rPr>
+        <w:t xml:space="preserve"> </w:t>
+      </w:r>
+      <w:proofErr w:type="spellStart"/>
+      <w:r>
+        <w:rPr>
+          <w:rFonts w:ascii="Times New Roman" w:hAnsi="Times New Roman" w:cs="Times New Roman"/>
+        </w:rPr>
+        <w:t>based</w:t>
+      </w:r>
+      <w:proofErr w:type="spellEnd"/>
+      <w:r>
+        <w:rPr>
+          <w:rFonts w:ascii="Times New Roman" w:hAnsi="Times New Roman" w:cs="Times New Roman"/>
+        </w:rPr>
+        <w:t xml:space="preserve"> on </w:t>
+      </w:r>
+      <w:proofErr w:type="spellStart"/>
+      <w:r>
+        <w:rPr>
+          <w:rFonts w:ascii="Times New Roman" w:hAnsi="Times New Roman" w:cs="Times New Roman"/>
+        </w:rPr>
+        <w:t>their</w:t>
+      </w:r>
+      <w:proofErr w:type="spellEnd"/>
+      <w:r>
+        <w:rPr>
+          <w:rFonts w:ascii="Times New Roman" w:hAnsi="Times New Roman" w:cs="Times New Roman"/>
+        </w:rPr>
+        <w:t xml:space="preserve"> </w:t>
+      </w:r>
+      <w:proofErr w:type="spellStart"/>
+      <w:r>
+        <w:rPr>
+          <w:rFonts w:ascii="Times New Roman" w:hAnsi="Times New Roman" w:cs="Times New Roman"/>
+        </w:rPr>
+        <w:t>roles</w:t>
+      </w:r>
+      <w:proofErr w:type="spellEnd"/>
+      <w:r>
+        <w:rPr>
+          <w:rFonts w:ascii="Times New Roman" w:hAnsi="Times New Roman" w:cs="Times New Roman"/>
+        </w:rPr>
+        <w:t xml:space="preserve"> </w:t>
+      </w:r>
+      <w:proofErr w:type="spellStart"/>
+      <w:r>
+        <w:rPr>
+          <w:rFonts w:ascii="Times New Roman" w:hAnsi="Times New Roman" w:cs="Times New Roman"/>
+        </w:rPr>
+        <w:t>or</w:t>
+      </w:r>
+      <w:proofErr w:type="spellEnd"/>
+      <w:r>
+        <w:rPr>
+          <w:rFonts w:ascii="Times New Roman" w:hAnsi="Times New Roman" w:cs="Times New Roman"/>
+        </w:rPr>
+        <w:t xml:space="preserve"> </w:t>
+      </w:r>
+      <w:proofErr w:type="spellStart"/>
+      <w:r>
+        <w:rPr>
+          <w:rFonts w:ascii="Times New Roman" w:hAnsi="Times New Roman" w:cs="Times New Roman"/>
+        </w:rPr>
+        <w:t>attributes</w:t>
+      </w:r>
+      <w:proofErr w:type="spellEnd"/>
+      <w:r>
+        <w:rPr>
+          <w:rFonts w:ascii="Times New Roman" w:hAnsi="Times New Roman" w:cs="Times New Roman"/>
+        </w:rPr>
+        <w:t>.</w:t>
+      </w:r>
+      <w:r>
+        <w:rPr>
+          <w:rFonts w:ascii="Times New Roman" w:hAnsi="Times New Roman" w:cs="Times New Roman"/>
+        </w:rPr>
+        <w:br/>
+      </w:r>
+      <w:r>
+        <w:rPr>
+          <w:rFonts w:ascii="Times New Roman" w:hAnsi="Times New Roman" w:cs="Times New Roman"/>
+        </w:rPr>
+        <w:br/>
+      </w:r>
+      <w:r>
+        <w:rPr>
+          <w:rFonts w:ascii="Times New Roman" w:hAnsi="Times New Roman" w:cs="Times New Roman"/>
+        </w:rPr>
+        <w:t>High-</w:t>
+      </w:r>
+      <w:proofErr w:type="spellStart"/>
+      <w:r>
+        <w:rPr>
+          <w:rFonts w:ascii="Times New Roman" w:hAnsi="Times New Roman" w:cs="Times New Roman"/>
+        </w:rPr>
+        <w:t>level</w:t>
+      </w:r>
+      <w:proofErr w:type="spellEnd"/>
+      <w:r>
+        <w:rPr>
+          <w:rFonts w:ascii="Times New Roman" w:hAnsi="Times New Roman" w:cs="Times New Roman"/>
+        </w:rPr>
+        <w:t xml:space="preserve"> </w:t>
+      </w:r>
+      <w:proofErr w:type="spellStart"/>
+      <w:r>
+        <w:rPr>
+          <w:rFonts w:ascii="Times New Roman" w:hAnsi="Times New Roman" w:cs="Times New Roman"/>
+        </w:rPr>
+        <w:t>security</w:t>
+      </w:r>
+      <w:proofErr w:type="spellEnd"/>
+      <w:r>
+        <w:rPr>
+          <w:rFonts w:ascii="Times New Roman" w:hAnsi="Times New Roman" w:cs="Times New Roman"/>
+        </w:rPr>
+        <w:t xml:space="preserve"> </w:t>
+      </w:r>
+      <w:proofErr w:type="spellStart"/>
+      <w:r>
+        <w:rPr>
+          <w:rFonts w:ascii="Times New Roman" w:hAnsi="Times New Roman" w:cs="Times New Roman"/>
+        </w:rPr>
+        <w:t>measures</w:t>
+      </w:r>
+      <w:proofErr w:type="spellEnd"/>
+      <w:r>
+        <w:rPr>
+          <w:rFonts w:ascii="Times New Roman" w:hAnsi="Times New Roman" w:cs="Times New Roman"/>
+        </w:rPr>
+        <w:t xml:space="preserve"> </w:t>
+      </w:r>
+      <w:proofErr w:type="spellStart"/>
+      <w:r>
+        <w:rPr>
+          <w:rFonts w:ascii="Times New Roman" w:hAnsi="Times New Roman" w:cs="Times New Roman"/>
+        </w:rPr>
+        <w:t>have</w:t>
+      </w:r>
+      <w:proofErr w:type="spellEnd"/>
+      <w:r>
+        <w:rPr>
+          <w:rFonts w:ascii="Times New Roman" w:hAnsi="Times New Roman" w:cs="Times New Roman"/>
+        </w:rPr>
+        <w:t xml:space="preserve"> </w:t>
+      </w:r>
+      <w:proofErr w:type="spellStart"/>
+      <w:r>
+        <w:rPr>
+          <w:rFonts w:ascii="Times New Roman" w:hAnsi="Times New Roman" w:cs="Times New Roman"/>
+        </w:rPr>
+        <w:t>been</w:t>
+      </w:r>
+      <w:proofErr w:type="spellEnd"/>
+      <w:r>
+        <w:rPr>
+          <w:rFonts w:ascii="Times New Roman" w:hAnsi="Times New Roman" w:cs="Times New Roman"/>
+        </w:rPr>
+        <w:t xml:space="preserve"> </w:t>
+      </w:r>
+      <w:proofErr w:type="spellStart"/>
+      <w:r>
+        <w:rPr>
+          <w:rFonts w:ascii="Times New Roman" w:hAnsi="Times New Roman" w:cs="Times New Roman"/>
+        </w:rPr>
+        <w:t>taken</w:t>
+      </w:r>
+      <w:proofErr w:type="spellEnd"/>
+      <w:r>
+        <w:rPr>
+          <w:rFonts w:ascii="Times New Roman" w:hAnsi="Times New Roman" w:cs="Times New Roman"/>
+        </w:rPr>
+        <w:t xml:space="preserve"> </w:t>
+      </w:r>
+      <w:proofErr w:type="spellStart"/>
+      <w:r>
+        <w:rPr>
+          <w:rFonts w:ascii="Times New Roman" w:hAnsi="Times New Roman" w:cs="Times New Roman"/>
+        </w:rPr>
+        <w:t>by</w:t>
+      </w:r>
+      <w:proofErr w:type="spellEnd"/>
+      <w:r>
+        <w:rPr>
+          <w:rFonts w:ascii="Times New Roman" w:hAnsi="Times New Roman" w:cs="Times New Roman"/>
+        </w:rPr>
+        <w:t xml:space="preserve"> </w:t>
+      </w:r>
+      <w:proofErr w:type="spellStart"/>
+      <w:r>
+        <w:rPr>
+          <w:rFonts w:ascii="Times New Roman" w:hAnsi="Times New Roman" w:cs="Times New Roman"/>
+        </w:rPr>
+        <w:t>using</w:t>
+      </w:r>
+      <w:proofErr w:type="spellEnd"/>
+      <w:r>
+        <w:rPr>
+          <w:rFonts w:ascii="Times New Roman" w:hAnsi="Times New Roman" w:cs="Times New Roman"/>
+        </w:rPr>
+        <w:t xml:space="preserve"> </w:t>
+      </w:r>
+      <w:proofErr w:type="spellStart"/>
+      <w:r>
+        <w:rPr>
+          <w:rFonts w:ascii="Times New Roman" w:hAnsi="Times New Roman" w:cs="Times New Roman"/>
+        </w:rPr>
+        <w:t>tokens</w:t>
+      </w:r>
+      <w:proofErr w:type="spellEnd"/>
+      <w:r>
+        <w:rPr>
+          <w:rFonts w:ascii="Times New Roman" w:hAnsi="Times New Roman" w:cs="Times New Roman"/>
+        </w:rPr>
+        <w:t xml:space="preserve"> </w:t>
+      </w:r>
+      <w:proofErr w:type="spellStart"/>
+      <w:r>
+        <w:rPr>
+          <w:rFonts w:ascii="Times New Roman" w:hAnsi="Times New Roman" w:cs="Times New Roman"/>
+        </w:rPr>
+        <w:t>and</w:t>
+      </w:r>
+      <w:proofErr w:type="spellEnd"/>
+      <w:r>
+        <w:rPr>
+          <w:rFonts w:ascii="Times New Roman" w:hAnsi="Times New Roman" w:cs="Times New Roman"/>
+        </w:rPr>
+        <w:t xml:space="preserve"> </w:t>
+      </w:r>
+      <w:proofErr w:type="spellStart"/>
+      <w:r>
+        <w:rPr>
+          <w:rFonts w:ascii="Times New Roman" w:hAnsi="Times New Roman" w:cs="Times New Roman"/>
+        </w:rPr>
+        <w:t>refresh</w:t>
+      </w:r>
+      <w:proofErr w:type="spellEnd"/>
+      <w:r>
+        <w:rPr>
+          <w:rFonts w:ascii="Times New Roman" w:hAnsi="Times New Roman" w:cs="Times New Roman"/>
+        </w:rPr>
+        <w:t xml:space="preserve"> </w:t>
+      </w:r>
+      <w:proofErr w:type="spellStart"/>
+      <w:r>
+        <w:rPr>
+          <w:rFonts w:ascii="Times New Roman" w:hAnsi="Times New Roman" w:cs="Times New Roman"/>
+        </w:rPr>
+        <w:t>tokens</w:t>
+      </w:r>
+      <w:proofErr w:type="spellEnd"/>
+      <w:r>
+        <w:rPr>
+          <w:rFonts w:ascii="Times New Roman" w:hAnsi="Times New Roman" w:cs="Times New Roman"/>
+        </w:rPr>
+        <w:t xml:space="preserve"> in </w:t>
+      </w:r>
+      <w:proofErr w:type="spellStart"/>
+      <w:r>
+        <w:rPr>
+          <w:rFonts w:ascii="Times New Roman" w:hAnsi="Times New Roman" w:cs="Times New Roman"/>
+        </w:rPr>
+        <w:t>our</w:t>
+      </w:r>
+      <w:proofErr w:type="spellEnd"/>
+      <w:r>
+        <w:rPr>
+          <w:rFonts w:ascii="Times New Roman" w:hAnsi="Times New Roman" w:cs="Times New Roman"/>
+        </w:rPr>
+        <w:t xml:space="preserve"> </w:t>
+      </w:r>
+      <w:proofErr w:type="spellStart"/>
+      <w:r>
+        <w:rPr>
+          <w:rFonts w:ascii="Times New Roman" w:hAnsi="Times New Roman" w:cs="Times New Roman"/>
+        </w:rPr>
+        <w:t>project</w:t>
+      </w:r>
+      <w:proofErr w:type="spellEnd"/>
+      <w:r>
+        <w:rPr>
+          <w:rFonts w:ascii="Times New Roman" w:hAnsi="Times New Roman" w:cs="Times New Roman"/>
+        </w:rPr>
+        <w:t>.</w:t>
+      </w:r>
+      <w:r>
+        <w:t xml:space="preserve"> </w:t>
+      </w:r>
+      <w:r>
+        <w:rPr>
+          <w:rFonts w:ascii="Times New Roman" w:hAnsi="Times New Roman" w:cs="Times New Roman"/>
+        </w:rPr>
+        <w:t xml:space="preserve">On </w:t>
+      </w:r>
+      <w:proofErr w:type="spellStart"/>
+      <w:r>
+        <w:rPr>
+          <w:rFonts w:ascii="Times New Roman" w:hAnsi="Times New Roman" w:cs="Times New Roman"/>
+        </w:rPr>
+        <w:t>the</w:t>
+      </w:r>
+      <w:proofErr w:type="spellEnd"/>
+      <w:r>
+        <w:rPr>
+          <w:rFonts w:ascii="Times New Roman" w:hAnsi="Times New Roman" w:cs="Times New Roman"/>
+        </w:rPr>
+        <w:t xml:space="preserve"> </w:t>
+      </w:r>
+      <w:proofErr w:type="spellStart"/>
+      <w:r>
+        <w:rPr>
+          <w:rFonts w:ascii="Times New Roman" w:hAnsi="Times New Roman" w:cs="Times New Roman"/>
+        </w:rPr>
+        <w:t>database</w:t>
+      </w:r>
+      <w:proofErr w:type="spellEnd"/>
+      <w:r>
+        <w:rPr>
+          <w:rFonts w:ascii="Times New Roman" w:hAnsi="Times New Roman" w:cs="Times New Roman"/>
+        </w:rPr>
+        <w:t xml:space="preserve"> </w:t>
+      </w:r>
+      <w:proofErr w:type="spellStart"/>
+      <w:r>
+        <w:rPr>
+          <w:rFonts w:ascii="Times New Roman" w:hAnsi="Times New Roman" w:cs="Times New Roman"/>
+        </w:rPr>
+        <w:t>side</w:t>
+      </w:r>
+      <w:proofErr w:type="spellEnd"/>
+      <w:r>
+        <w:rPr>
+          <w:rFonts w:ascii="Times New Roman" w:hAnsi="Times New Roman" w:cs="Times New Roman"/>
+        </w:rPr>
+        <w:t xml:space="preserve">, </w:t>
+      </w:r>
+      <w:proofErr w:type="spellStart"/>
+      <w:r>
+        <w:rPr>
+          <w:rFonts w:ascii="Times New Roman" w:hAnsi="Times New Roman" w:cs="Times New Roman"/>
+        </w:rPr>
+        <w:t>we</w:t>
+      </w:r>
+      <w:proofErr w:type="spellEnd"/>
+      <w:r>
+        <w:rPr>
+          <w:rFonts w:ascii="Times New Roman" w:hAnsi="Times New Roman" w:cs="Times New Roman"/>
+        </w:rPr>
+        <w:t xml:space="preserve"> </w:t>
+      </w:r>
+      <w:proofErr w:type="spellStart"/>
+      <w:r>
+        <w:rPr>
+          <w:rFonts w:ascii="Times New Roman" w:hAnsi="Times New Roman" w:cs="Times New Roman"/>
+        </w:rPr>
+        <w:t>prevent</w:t>
+      </w:r>
+      <w:proofErr w:type="spellEnd"/>
+      <w:r>
+        <w:rPr>
+          <w:rFonts w:ascii="Times New Roman" w:hAnsi="Times New Roman" w:cs="Times New Roman"/>
+        </w:rPr>
+        <w:t xml:space="preserve"> </w:t>
+      </w:r>
+      <w:proofErr w:type="spellStart"/>
+      <w:r>
+        <w:rPr>
+          <w:rFonts w:ascii="Times New Roman" w:hAnsi="Times New Roman" w:cs="Times New Roman"/>
+        </w:rPr>
+        <w:t>access</w:t>
+      </w:r>
+      <w:proofErr w:type="spellEnd"/>
+      <w:r>
+        <w:rPr>
+          <w:rFonts w:ascii="Times New Roman" w:hAnsi="Times New Roman" w:cs="Times New Roman"/>
+        </w:rPr>
+        <w:t xml:space="preserve"> </w:t>
+      </w:r>
+      <w:proofErr w:type="spellStart"/>
+      <w:r>
+        <w:rPr>
+          <w:rFonts w:ascii="Times New Roman" w:hAnsi="Times New Roman" w:cs="Times New Roman"/>
+        </w:rPr>
+        <w:t>to</w:t>
+      </w:r>
+      <w:proofErr w:type="spellEnd"/>
+      <w:r>
+        <w:rPr>
+          <w:rFonts w:ascii="Times New Roman" w:hAnsi="Times New Roman" w:cs="Times New Roman"/>
+        </w:rPr>
+        <w:t xml:space="preserve"> </w:t>
+      </w:r>
+      <w:proofErr w:type="gramStart"/>
+      <w:r>
+        <w:rPr>
+          <w:rFonts w:ascii="Times New Roman" w:hAnsi="Times New Roman" w:cs="Times New Roman"/>
+        </w:rPr>
+        <w:t>data</w:t>
+      </w:r>
+      <w:proofErr w:type="gramEnd"/>
+      <w:r>
+        <w:rPr>
+          <w:rFonts w:ascii="Times New Roman" w:hAnsi="Times New Roman" w:cs="Times New Roman"/>
+        </w:rPr>
+        <w:t xml:space="preserve"> </w:t>
+      </w:r>
+      <w:proofErr w:type="spellStart"/>
+      <w:r>
+        <w:rPr>
+          <w:rFonts w:ascii="Times New Roman" w:hAnsi="Times New Roman" w:cs="Times New Roman"/>
+        </w:rPr>
+        <w:t>because</w:t>
+      </w:r>
+      <w:proofErr w:type="spellEnd"/>
+      <w:r>
+        <w:rPr>
+          <w:rFonts w:ascii="Times New Roman" w:hAnsi="Times New Roman" w:cs="Times New Roman"/>
+        </w:rPr>
+        <w:t xml:space="preserve"> </w:t>
+      </w:r>
+      <w:proofErr w:type="spellStart"/>
+      <w:r>
+        <w:rPr>
+          <w:rFonts w:ascii="Times New Roman" w:hAnsi="Times New Roman" w:cs="Times New Roman"/>
+        </w:rPr>
+        <w:t>authentication</w:t>
+      </w:r>
+      <w:proofErr w:type="spellEnd"/>
+      <w:r>
+        <w:rPr>
+          <w:rFonts w:ascii="Times New Roman" w:hAnsi="Times New Roman" w:cs="Times New Roman"/>
+        </w:rPr>
+        <w:t xml:space="preserve"> </w:t>
+      </w:r>
+      <w:proofErr w:type="spellStart"/>
+      <w:r>
+        <w:rPr>
+          <w:rFonts w:ascii="Times New Roman" w:hAnsi="Times New Roman" w:cs="Times New Roman"/>
+        </w:rPr>
+        <w:t>with</w:t>
+      </w:r>
+      <w:proofErr w:type="spellEnd"/>
+      <w:r>
+        <w:rPr>
+          <w:rFonts w:ascii="Times New Roman" w:hAnsi="Times New Roman" w:cs="Times New Roman"/>
+        </w:rPr>
+        <w:t xml:space="preserve"> </w:t>
+      </w:r>
+      <w:proofErr w:type="spellStart"/>
+      <w:r>
+        <w:rPr>
+          <w:rFonts w:ascii="Times New Roman" w:hAnsi="Times New Roman" w:cs="Times New Roman"/>
+        </w:rPr>
+        <w:t>username</w:t>
+      </w:r>
+      <w:proofErr w:type="spellEnd"/>
+      <w:r>
+        <w:rPr>
+          <w:rFonts w:ascii="Times New Roman" w:hAnsi="Times New Roman" w:cs="Times New Roman"/>
+        </w:rPr>
+        <w:t xml:space="preserve"> </w:t>
+      </w:r>
+      <w:proofErr w:type="spellStart"/>
+      <w:r>
+        <w:rPr>
+          <w:rFonts w:ascii="Times New Roman" w:hAnsi="Times New Roman" w:cs="Times New Roman"/>
+        </w:rPr>
+        <w:t>and</w:t>
+      </w:r>
+      <w:proofErr w:type="spellEnd"/>
+      <w:r>
+        <w:rPr>
+          <w:rFonts w:ascii="Times New Roman" w:hAnsi="Times New Roman" w:cs="Times New Roman"/>
+        </w:rPr>
+        <w:t xml:space="preserve"> </w:t>
+      </w:r>
+      <w:proofErr w:type="spellStart"/>
+      <w:r>
+        <w:rPr>
+          <w:rFonts w:ascii="Times New Roman" w:hAnsi="Times New Roman" w:cs="Times New Roman"/>
+        </w:rPr>
+        <w:t>password</w:t>
+      </w:r>
+      <w:proofErr w:type="spellEnd"/>
+      <w:r>
+        <w:rPr>
+          <w:rFonts w:ascii="Times New Roman" w:hAnsi="Times New Roman" w:cs="Times New Roman"/>
+        </w:rPr>
+        <w:t xml:space="preserve"> is </w:t>
+      </w:r>
+      <w:proofErr w:type="spellStart"/>
+      <w:r>
+        <w:rPr>
+          <w:rFonts w:ascii="Times New Roman" w:hAnsi="Times New Roman" w:cs="Times New Roman"/>
+        </w:rPr>
+        <w:t>required</w:t>
+      </w:r>
+      <w:proofErr w:type="spellEnd"/>
+      <w:r>
+        <w:rPr>
+          <w:rFonts w:ascii="Times New Roman" w:hAnsi="Times New Roman" w:cs="Times New Roman"/>
+        </w:rPr>
+        <w:t>.</w:t>
+      </w:r>
+      <w:r>
+        <w:rPr>
+          <w:rFonts w:ascii="Times New Roman" w:hAnsi="Times New Roman" w:cs="Times New Roman"/>
+        </w:rPr>
+        <w:t xml:space="preserve"> </w:t>
+      </w:r>
+      <w:proofErr w:type="spellStart"/>
+      <w:r>
+        <w:rPr>
+          <w:rFonts w:ascii="Times New Roman" w:hAnsi="Times New Roman" w:cs="Times New Roman"/>
+        </w:rPr>
+        <w:t>Additionally</w:t>
+      </w:r>
+      <w:proofErr w:type="spellEnd"/>
+      <w:r>
+        <w:rPr>
+          <w:rFonts w:ascii="Times New Roman" w:hAnsi="Times New Roman" w:cs="Times New Roman"/>
+        </w:rPr>
+        <w:t xml:space="preserve">, </w:t>
+      </w:r>
+      <w:r>
+        <w:rPr>
+          <w:rFonts w:ascii="Times New Roman" w:hAnsi="Times New Roman" w:cs="Times New Roman"/>
+        </w:rPr>
+        <w:t xml:space="preserve">Since </w:t>
+      </w:r>
+      <w:proofErr w:type="spellStart"/>
+      <w:r>
+        <w:rPr>
+          <w:rFonts w:ascii="Times New Roman" w:hAnsi="Times New Roman" w:cs="Times New Roman"/>
+        </w:rPr>
+        <w:t>we</w:t>
+      </w:r>
+      <w:proofErr w:type="spellEnd"/>
+      <w:r>
+        <w:rPr>
+          <w:rFonts w:ascii="Times New Roman" w:hAnsi="Times New Roman" w:cs="Times New Roman"/>
+        </w:rPr>
+        <w:t xml:space="preserve"> </w:t>
+      </w:r>
+      <w:proofErr w:type="spellStart"/>
+      <w:r>
+        <w:rPr>
+          <w:rFonts w:ascii="Times New Roman" w:hAnsi="Times New Roman" w:cs="Times New Roman"/>
+        </w:rPr>
+        <w:t>keep</w:t>
+      </w:r>
+      <w:proofErr w:type="spellEnd"/>
+      <w:r>
+        <w:rPr>
+          <w:rFonts w:ascii="Times New Roman" w:hAnsi="Times New Roman" w:cs="Times New Roman"/>
+        </w:rPr>
+        <w:t xml:space="preserve"> </w:t>
+      </w:r>
+      <w:proofErr w:type="spellStart"/>
+      <w:r>
+        <w:rPr>
+          <w:rFonts w:ascii="Times New Roman" w:hAnsi="Times New Roman" w:cs="Times New Roman"/>
+        </w:rPr>
+        <w:t>the</w:t>
+      </w:r>
+      <w:proofErr w:type="spellEnd"/>
+      <w:r>
+        <w:rPr>
+          <w:rFonts w:ascii="Times New Roman" w:hAnsi="Times New Roman" w:cs="Times New Roman"/>
+        </w:rPr>
+        <w:t xml:space="preserve"> </w:t>
+      </w:r>
+      <w:proofErr w:type="spellStart"/>
+      <w:r>
+        <w:rPr>
+          <w:rFonts w:ascii="Times New Roman" w:hAnsi="Times New Roman" w:cs="Times New Roman"/>
+        </w:rPr>
+        <w:t>github</w:t>
+      </w:r>
+      <w:proofErr w:type="spellEnd"/>
+      <w:r>
+        <w:rPr>
+          <w:rFonts w:ascii="Times New Roman" w:hAnsi="Times New Roman" w:cs="Times New Roman"/>
+        </w:rPr>
+        <w:t xml:space="preserve"> </w:t>
+      </w:r>
+      <w:proofErr w:type="spellStart"/>
+      <w:r>
+        <w:rPr>
+          <w:rFonts w:ascii="Times New Roman" w:hAnsi="Times New Roman" w:cs="Times New Roman"/>
+        </w:rPr>
+        <w:t>folder</w:t>
+      </w:r>
+      <w:proofErr w:type="spellEnd"/>
+      <w:r>
+        <w:rPr>
+          <w:rFonts w:ascii="Times New Roman" w:hAnsi="Times New Roman" w:cs="Times New Roman"/>
+        </w:rPr>
+        <w:t xml:space="preserve"> </w:t>
+      </w:r>
+      <w:proofErr w:type="spellStart"/>
+      <w:r>
+        <w:rPr>
+          <w:rFonts w:ascii="Times New Roman" w:hAnsi="Times New Roman" w:cs="Times New Roman"/>
+        </w:rPr>
+        <w:t>where</w:t>
+      </w:r>
+      <w:proofErr w:type="spellEnd"/>
+      <w:r>
+        <w:rPr>
+          <w:rFonts w:ascii="Times New Roman" w:hAnsi="Times New Roman" w:cs="Times New Roman"/>
+        </w:rPr>
+        <w:t xml:space="preserve"> </w:t>
+      </w:r>
+      <w:proofErr w:type="spellStart"/>
+      <w:r>
+        <w:rPr>
+          <w:rFonts w:ascii="Times New Roman" w:hAnsi="Times New Roman" w:cs="Times New Roman"/>
+        </w:rPr>
+        <w:t>our</w:t>
+      </w:r>
+      <w:proofErr w:type="spellEnd"/>
+      <w:r>
+        <w:rPr>
+          <w:rFonts w:ascii="Times New Roman" w:hAnsi="Times New Roman" w:cs="Times New Roman"/>
+        </w:rPr>
+        <w:t xml:space="preserve"> </w:t>
+      </w:r>
+      <w:proofErr w:type="spellStart"/>
+      <w:r>
+        <w:rPr>
+          <w:rFonts w:ascii="Times New Roman" w:hAnsi="Times New Roman" w:cs="Times New Roman"/>
+        </w:rPr>
+        <w:t>project</w:t>
+      </w:r>
+      <w:proofErr w:type="spellEnd"/>
+      <w:r>
+        <w:rPr>
+          <w:rFonts w:ascii="Times New Roman" w:hAnsi="Times New Roman" w:cs="Times New Roman"/>
+        </w:rPr>
+        <w:t xml:space="preserve"> is </w:t>
+      </w:r>
+      <w:proofErr w:type="spellStart"/>
+      <w:r>
+        <w:rPr>
+          <w:rFonts w:ascii="Times New Roman" w:hAnsi="Times New Roman" w:cs="Times New Roman"/>
+        </w:rPr>
+        <w:t>located</w:t>
+      </w:r>
+      <w:proofErr w:type="spellEnd"/>
+      <w:r>
+        <w:rPr>
+          <w:rFonts w:ascii="Times New Roman" w:hAnsi="Times New Roman" w:cs="Times New Roman"/>
+        </w:rPr>
+        <w:t xml:space="preserve"> </w:t>
+      </w:r>
+      <w:proofErr w:type="spellStart"/>
+      <w:r>
+        <w:rPr>
+          <w:rFonts w:ascii="Times New Roman" w:hAnsi="Times New Roman" w:cs="Times New Roman"/>
+        </w:rPr>
+        <w:t>private</w:t>
+      </w:r>
+      <w:proofErr w:type="spellEnd"/>
+      <w:r>
+        <w:rPr>
+          <w:rFonts w:ascii="Times New Roman" w:hAnsi="Times New Roman" w:cs="Times New Roman"/>
+        </w:rPr>
+        <w:t xml:space="preserve">, </w:t>
+      </w:r>
+      <w:proofErr w:type="spellStart"/>
+      <w:r>
+        <w:rPr>
+          <w:rFonts w:ascii="Times New Roman" w:hAnsi="Times New Roman" w:cs="Times New Roman"/>
+        </w:rPr>
+        <w:t>we</w:t>
+      </w:r>
+      <w:proofErr w:type="spellEnd"/>
+      <w:r>
+        <w:rPr>
+          <w:rFonts w:ascii="Times New Roman" w:hAnsi="Times New Roman" w:cs="Times New Roman"/>
+        </w:rPr>
+        <w:t xml:space="preserve"> </w:t>
+      </w:r>
+      <w:proofErr w:type="spellStart"/>
+      <w:r>
+        <w:rPr>
+          <w:rFonts w:ascii="Times New Roman" w:hAnsi="Times New Roman" w:cs="Times New Roman"/>
+        </w:rPr>
+        <w:t>have</w:t>
+      </w:r>
+      <w:proofErr w:type="spellEnd"/>
+      <w:r>
+        <w:rPr>
+          <w:rFonts w:ascii="Times New Roman" w:hAnsi="Times New Roman" w:cs="Times New Roman"/>
+        </w:rPr>
+        <w:t xml:space="preserve"> </w:t>
+      </w:r>
+      <w:proofErr w:type="spellStart"/>
+      <w:r>
+        <w:rPr>
+          <w:rFonts w:ascii="Times New Roman" w:hAnsi="Times New Roman" w:cs="Times New Roman"/>
+        </w:rPr>
+        <w:t>prevented</w:t>
+      </w:r>
+      <w:proofErr w:type="spellEnd"/>
+      <w:r>
+        <w:rPr>
+          <w:rFonts w:ascii="Times New Roman" w:hAnsi="Times New Roman" w:cs="Times New Roman"/>
+        </w:rPr>
+        <w:t xml:space="preserve"> </w:t>
+      </w:r>
+      <w:proofErr w:type="spellStart"/>
+      <w:r>
+        <w:rPr>
+          <w:rFonts w:ascii="Times New Roman" w:hAnsi="Times New Roman" w:cs="Times New Roman"/>
+        </w:rPr>
+        <w:t>external</w:t>
+      </w:r>
+      <w:proofErr w:type="spellEnd"/>
+      <w:r>
+        <w:rPr>
+          <w:rFonts w:ascii="Times New Roman" w:hAnsi="Times New Roman" w:cs="Times New Roman"/>
+        </w:rPr>
+        <w:t xml:space="preserve"> </w:t>
+      </w:r>
+      <w:proofErr w:type="spellStart"/>
+      <w:r>
+        <w:rPr>
+          <w:rFonts w:ascii="Times New Roman" w:hAnsi="Times New Roman" w:cs="Times New Roman"/>
+        </w:rPr>
+        <w:t>attacks</w:t>
+      </w:r>
+      <w:proofErr w:type="spellEnd"/>
+      <w:r>
+        <w:rPr>
+          <w:rFonts w:ascii="Times New Roman" w:hAnsi="Times New Roman" w:cs="Times New Roman"/>
+        </w:rPr>
+        <w:t xml:space="preserve"> on </w:t>
+      </w:r>
+      <w:proofErr w:type="spellStart"/>
+      <w:r>
+        <w:rPr>
+          <w:rFonts w:ascii="Times New Roman" w:hAnsi="Times New Roman" w:cs="Times New Roman"/>
+        </w:rPr>
+        <w:t>the</w:t>
+      </w:r>
+      <w:proofErr w:type="spellEnd"/>
+      <w:r>
+        <w:rPr>
+          <w:rFonts w:ascii="Times New Roman" w:hAnsi="Times New Roman" w:cs="Times New Roman"/>
+        </w:rPr>
+        <w:t xml:space="preserve"> </w:t>
+      </w:r>
+      <w:proofErr w:type="spellStart"/>
+      <w:r>
+        <w:rPr>
+          <w:rFonts w:ascii="Times New Roman" w:hAnsi="Times New Roman" w:cs="Times New Roman"/>
+        </w:rPr>
+        <w:t>project</w:t>
+      </w:r>
+      <w:proofErr w:type="spellEnd"/>
+      <w:r>
+        <w:rPr>
+          <w:rFonts w:ascii="Times New Roman" w:hAnsi="Times New Roman" w:cs="Times New Roman"/>
+        </w:rPr>
+        <w:t xml:space="preserve"> </w:t>
+      </w:r>
+      <w:proofErr w:type="spellStart"/>
+      <w:r>
+        <w:rPr>
+          <w:rFonts w:ascii="Times New Roman" w:hAnsi="Times New Roman" w:cs="Times New Roman"/>
+        </w:rPr>
+        <w:t>settings</w:t>
+      </w:r>
+      <w:proofErr w:type="spellEnd"/>
+      <w:r>
+        <w:rPr>
+          <w:rFonts w:ascii="Times New Roman" w:hAnsi="Times New Roman" w:cs="Times New Roman"/>
+        </w:rPr>
+        <w:t>.</w:t>
+      </w:r>
+      <w:r>
+        <w:t xml:space="preserve"> </w:t>
+      </w:r>
+      <w:proofErr w:type="spellStart"/>
+      <w:r>
+        <w:rPr>
+          <w:rFonts w:ascii="Times New Roman" w:hAnsi="Times New Roman" w:cs="Times New Roman"/>
+        </w:rPr>
+        <w:t>Finally</w:t>
+      </w:r>
+      <w:proofErr w:type="spellEnd"/>
+      <w:r>
+        <w:rPr>
+          <w:rFonts w:ascii="Times New Roman" w:hAnsi="Times New Roman" w:cs="Times New Roman"/>
+        </w:rPr>
+        <w:t xml:space="preserve">, since </w:t>
+      </w:r>
+      <w:proofErr w:type="spellStart"/>
+      <w:r>
+        <w:rPr>
+          <w:rFonts w:ascii="Times New Roman" w:hAnsi="Times New Roman" w:cs="Times New Roman"/>
+        </w:rPr>
+        <w:t>we</w:t>
+      </w:r>
+      <w:proofErr w:type="spellEnd"/>
+      <w:r>
+        <w:rPr>
+          <w:rFonts w:ascii="Times New Roman" w:hAnsi="Times New Roman" w:cs="Times New Roman"/>
+        </w:rPr>
+        <w:t xml:space="preserve"> </w:t>
+      </w:r>
+      <w:proofErr w:type="spellStart"/>
+      <w:r>
+        <w:rPr>
+          <w:rFonts w:ascii="Times New Roman" w:hAnsi="Times New Roman" w:cs="Times New Roman"/>
+        </w:rPr>
+        <w:t>have</w:t>
+      </w:r>
+      <w:proofErr w:type="spellEnd"/>
+      <w:r>
+        <w:rPr>
+          <w:rFonts w:ascii="Times New Roman" w:hAnsi="Times New Roman" w:cs="Times New Roman"/>
+        </w:rPr>
+        <w:t xml:space="preserve"> </w:t>
+      </w:r>
+      <w:proofErr w:type="spellStart"/>
+      <w:r>
+        <w:rPr>
+          <w:rFonts w:ascii="Times New Roman" w:hAnsi="Times New Roman" w:cs="Times New Roman"/>
+        </w:rPr>
+        <w:t>configured</w:t>
+      </w:r>
+      <w:proofErr w:type="spellEnd"/>
+      <w:r>
+        <w:rPr>
+          <w:rFonts w:ascii="Times New Roman" w:hAnsi="Times New Roman" w:cs="Times New Roman"/>
+        </w:rPr>
+        <w:t xml:space="preserve"> </w:t>
+      </w:r>
+      <w:proofErr w:type="spellStart"/>
+      <w:r>
+        <w:rPr>
+          <w:rFonts w:ascii="Times New Roman" w:hAnsi="Times New Roman" w:cs="Times New Roman"/>
+        </w:rPr>
+        <w:t>the</w:t>
+      </w:r>
+      <w:proofErr w:type="spellEnd"/>
+      <w:r>
+        <w:rPr>
+          <w:rFonts w:ascii="Times New Roman" w:hAnsi="Times New Roman" w:cs="Times New Roman"/>
+        </w:rPr>
+        <w:t xml:space="preserve"> </w:t>
+      </w:r>
+      <w:proofErr w:type="spellStart"/>
+      <w:r>
+        <w:rPr>
+          <w:rFonts w:ascii="Times New Roman" w:hAnsi="Times New Roman" w:cs="Times New Roman"/>
+        </w:rPr>
+        <w:t>cors</w:t>
+      </w:r>
+      <w:proofErr w:type="spellEnd"/>
+      <w:r>
+        <w:rPr>
+          <w:rFonts w:ascii="Times New Roman" w:hAnsi="Times New Roman" w:cs="Times New Roman"/>
+        </w:rPr>
+        <w:t xml:space="preserve"> </w:t>
+      </w:r>
+      <w:proofErr w:type="spellStart"/>
+      <w:r>
+        <w:rPr>
+          <w:rFonts w:ascii="Times New Roman" w:hAnsi="Times New Roman" w:cs="Times New Roman"/>
+        </w:rPr>
+        <w:t>settings</w:t>
+      </w:r>
+      <w:proofErr w:type="spellEnd"/>
+      <w:r>
+        <w:rPr>
+          <w:rFonts w:ascii="Times New Roman" w:hAnsi="Times New Roman" w:cs="Times New Roman"/>
+        </w:rPr>
+        <w:t xml:space="preserve"> </w:t>
+      </w:r>
+      <w:proofErr w:type="spellStart"/>
+      <w:r>
+        <w:rPr>
+          <w:rFonts w:ascii="Times New Roman" w:hAnsi="Times New Roman" w:cs="Times New Roman"/>
+        </w:rPr>
+        <w:t>for</w:t>
+      </w:r>
+      <w:proofErr w:type="spellEnd"/>
+      <w:r>
+        <w:rPr>
+          <w:rFonts w:ascii="Times New Roman" w:hAnsi="Times New Roman" w:cs="Times New Roman"/>
+        </w:rPr>
+        <w:t xml:space="preserve"> </w:t>
+      </w:r>
+      <w:proofErr w:type="spellStart"/>
+      <w:r>
+        <w:rPr>
+          <w:rFonts w:ascii="Times New Roman" w:hAnsi="Times New Roman" w:cs="Times New Roman"/>
+        </w:rPr>
+        <w:t>the</w:t>
+      </w:r>
+      <w:proofErr w:type="spellEnd"/>
+      <w:r>
+        <w:rPr>
+          <w:rFonts w:ascii="Times New Roman" w:hAnsi="Times New Roman" w:cs="Times New Roman"/>
+        </w:rPr>
+        <w:t xml:space="preserve"> </w:t>
+      </w:r>
+      <w:proofErr w:type="spellStart"/>
+      <w:r>
+        <w:rPr>
+          <w:rFonts w:ascii="Times New Roman" w:hAnsi="Times New Roman" w:cs="Times New Roman"/>
+        </w:rPr>
+        <w:t>backend</w:t>
+      </w:r>
+      <w:proofErr w:type="spellEnd"/>
+      <w:r>
+        <w:rPr>
+          <w:rFonts w:ascii="Times New Roman" w:hAnsi="Times New Roman" w:cs="Times New Roman"/>
+        </w:rPr>
+        <w:t xml:space="preserve"> </w:t>
+      </w:r>
+      <w:proofErr w:type="spellStart"/>
+      <w:r>
+        <w:rPr>
+          <w:rFonts w:ascii="Times New Roman" w:hAnsi="Times New Roman" w:cs="Times New Roman"/>
+        </w:rPr>
+        <w:t>project</w:t>
+      </w:r>
+      <w:proofErr w:type="spellEnd"/>
+      <w:r>
+        <w:rPr>
+          <w:rFonts w:ascii="Times New Roman" w:hAnsi="Times New Roman" w:cs="Times New Roman"/>
+        </w:rPr>
+        <w:t xml:space="preserve">, </w:t>
+      </w:r>
+      <w:proofErr w:type="spellStart"/>
+      <w:r>
+        <w:rPr>
+          <w:rFonts w:ascii="Times New Roman" w:hAnsi="Times New Roman" w:cs="Times New Roman"/>
+        </w:rPr>
+        <w:t>we</w:t>
+      </w:r>
+      <w:proofErr w:type="spellEnd"/>
+      <w:r>
+        <w:rPr>
+          <w:rFonts w:ascii="Times New Roman" w:hAnsi="Times New Roman" w:cs="Times New Roman"/>
+        </w:rPr>
+        <w:t xml:space="preserve"> </w:t>
+      </w:r>
+      <w:proofErr w:type="spellStart"/>
+      <w:r>
+        <w:rPr>
+          <w:rFonts w:ascii="Times New Roman" w:hAnsi="Times New Roman" w:cs="Times New Roman"/>
+        </w:rPr>
+        <w:t>only</w:t>
+      </w:r>
+      <w:proofErr w:type="spellEnd"/>
+      <w:r>
+        <w:rPr>
+          <w:rFonts w:ascii="Times New Roman" w:hAnsi="Times New Roman" w:cs="Times New Roman"/>
+        </w:rPr>
+        <w:t xml:space="preserve"> </w:t>
+      </w:r>
+      <w:proofErr w:type="spellStart"/>
+      <w:r>
+        <w:rPr>
+          <w:rFonts w:ascii="Times New Roman" w:hAnsi="Times New Roman" w:cs="Times New Roman"/>
+        </w:rPr>
+        <w:t>respond</w:t>
+      </w:r>
+      <w:proofErr w:type="spellEnd"/>
+      <w:r>
+        <w:rPr>
+          <w:rFonts w:ascii="Times New Roman" w:hAnsi="Times New Roman" w:cs="Times New Roman"/>
+        </w:rPr>
+        <w:t xml:space="preserve"> </w:t>
+      </w:r>
+      <w:proofErr w:type="spellStart"/>
+      <w:r>
+        <w:rPr>
+          <w:rFonts w:ascii="Times New Roman" w:hAnsi="Times New Roman" w:cs="Times New Roman"/>
+        </w:rPr>
+        <w:t>to</w:t>
+      </w:r>
+      <w:proofErr w:type="spellEnd"/>
+      <w:r>
+        <w:rPr>
+          <w:rFonts w:ascii="Times New Roman" w:hAnsi="Times New Roman" w:cs="Times New Roman"/>
+        </w:rPr>
+        <w:t xml:space="preserve"> </w:t>
+      </w:r>
+      <w:proofErr w:type="spellStart"/>
+      <w:r>
+        <w:rPr>
+          <w:rFonts w:ascii="Times New Roman" w:hAnsi="Times New Roman" w:cs="Times New Roman"/>
+        </w:rPr>
+        <w:t>requests</w:t>
+      </w:r>
+      <w:proofErr w:type="spellEnd"/>
+      <w:r>
+        <w:rPr>
+          <w:rFonts w:ascii="Times New Roman" w:hAnsi="Times New Roman" w:cs="Times New Roman"/>
+        </w:rPr>
+        <w:t xml:space="preserve"> </w:t>
+      </w:r>
+      <w:proofErr w:type="spellStart"/>
+      <w:r>
+        <w:rPr>
+          <w:rFonts w:ascii="Times New Roman" w:hAnsi="Times New Roman" w:cs="Times New Roman"/>
+        </w:rPr>
+        <w:t>from</w:t>
+      </w:r>
+      <w:proofErr w:type="spellEnd"/>
+      <w:r>
+        <w:rPr>
+          <w:rFonts w:ascii="Times New Roman" w:hAnsi="Times New Roman" w:cs="Times New Roman"/>
+        </w:rPr>
+        <w:t xml:space="preserve"> </w:t>
+      </w:r>
+      <w:proofErr w:type="spellStart"/>
+      <w:r>
+        <w:rPr>
+          <w:rFonts w:ascii="Times New Roman" w:hAnsi="Times New Roman" w:cs="Times New Roman"/>
+        </w:rPr>
+        <w:t>the</w:t>
+      </w:r>
+      <w:proofErr w:type="spellEnd"/>
+      <w:r>
+        <w:rPr>
+          <w:rFonts w:ascii="Times New Roman" w:hAnsi="Times New Roman" w:cs="Times New Roman"/>
+        </w:rPr>
+        <w:t xml:space="preserve"> </w:t>
+      </w:r>
+      <w:proofErr w:type="spellStart"/>
+      <w:r>
+        <w:rPr>
+          <w:rFonts w:ascii="Times New Roman" w:hAnsi="Times New Roman" w:cs="Times New Roman"/>
+        </w:rPr>
+        <w:t>frontent</w:t>
+      </w:r>
+      <w:proofErr w:type="spellEnd"/>
+      <w:r>
+        <w:rPr>
+          <w:rFonts w:ascii="Times New Roman" w:hAnsi="Times New Roman" w:cs="Times New Roman"/>
+        </w:rPr>
+        <w:t xml:space="preserve"> </w:t>
+      </w:r>
+      <w:proofErr w:type="spellStart"/>
+      <w:r>
+        <w:rPr>
+          <w:rFonts w:ascii="Times New Roman" w:hAnsi="Times New Roman" w:cs="Times New Roman"/>
+        </w:rPr>
+        <w:t>project</w:t>
+      </w:r>
+      <w:proofErr w:type="spellEnd"/>
+      <w:r>
+        <w:rPr>
+          <w:rFonts w:ascii="Times New Roman" w:hAnsi="Times New Roman" w:cs="Times New Roman"/>
+        </w:rPr>
+        <w:t xml:space="preserve">. </w:t>
+      </w:r>
+      <w:proofErr w:type="spellStart"/>
+      <w:r>
+        <w:rPr>
+          <w:rFonts w:ascii="Times New Roman" w:hAnsi="Times New Roman" w:cs="Times New Roman"/>
+        </w:rPr>
+        <w:t>In</w:t>
+      </w:r>
+      <w:proofErr w:type="spellEnd"/>
+      <w:r>
+        <w:rPr>
+          <w:rFonts w:ascii="Times New Roman" w:hAnsi="Times New Roman" w:cs="Times New Roman"/>
+        </w:rPr>
+        <w:t xml:space="preserve"> </w:t>
+      </w:r>
+      <w:proofErr w:type="spellStart"/>
+      <w:r>
+        <w:rPr>
+          <w:rFonts w:ascii="Times New Roman" w:hAnsi="Times New Roman" w:cs="Times New Roman"/>
+        </w:rPr>
+        <w:t>this</w:t>
+      </w:r>
+      <w:proofErr w:type="spellEnd"/>
+      <w:r>
+        <w:rPr>
+          <w:rFonts w:ascii="Times New Roman" w:hAnsi="Times New Roman" w:cs="Times New Roman"/>
+        </w:rPr>
+        <w:t xml:space="preserve"> </w:t>
+      </w:r>
+      <w:proofErr w:type="spellStart"/>
+      <w:r>
+        <w:rPr>
+          <w:rFonts w:ascii="Times New Roman" w:hAnsi="Times New Roman" w:cs="Times New Roman"/>
+        </w:rPr>
+        <w:t>way</w:t>
+      </w:r>
+      <w:proofErr w:type="spellEnd"/>
+      <w:r>
+        <w:rPr>
+          <w:rFonts w:ascii="Times New Roman" w:hAnsi="Times New Roman" w:cs="Times New Roman"/>
+        </w:rPr>
+        <w:t xml:space="preserve">, </w:t>
+      </w:r>
+      <w:proofErr w:type="spellStart"/>
+      <w:r>
+        <w:rPr>
+          <w:rFonts w:ascii="Times New Roman" w:hAnsi="Times New Roman" w:cs="Times New Roman"/>
+        </w:rPr>
+        <w:t>we</w:t>
+      </w:r>
+      <w:proofErr w:type="spellEnd"/>
+      <w:r>
+        <w:rPr>
+          <w:rFonts w:ascii="Times New Roman" w:hAnsi="Times New Roman" w:cs="Times New Roman"/>
+        </w:rPr>
+        <w:t xml:space="preserve"> </w:t>
+      </w:r>
+      <w:proofErr w:type="spellStart"/>
+      <w:r>
+        <w:rPr>
+          <w:rFonts w:ascii="Times New Roman" w:hAnsi="Times New Roman" w:cs="Times New Roman"/>
+        </w:rPr>
+        <w:t>take</w:t>
+      </w:r>
+      <w:proofErr w:type="spellEnd"/>
+      <w:r>
+        <w:rPr>
+          <w:rFonts w:ascii="Times New Roman" w:hAnsi="Times New Roman" w:cs="Times New Roman"/>
+        </w:rPr>
+        <w:t xml:space="preserve"> </w:t>
+      </w:r>
+      <w:proofErr w:type="spellStart"/>
+      <w:r>
+        <w:rPr>
+          <w:rFonts w:ascii="Times New Roman" w:hAnsi="Times New Roman" w:cs="Times New Roman"/>
+        </w:rPr>
+        <w:t>great</w:t>
+      </w:r>
+      <w:proofErr w:type="spellEnd"/>
+      <w:r>
+        <w:rPr>
+          <w:rFonts w:ascii="Times New Roman" w:hAnsi="Times New Roman" w:cs="Times New Roman"/>
+        </w:rPr>
+        <w:t xml:space="preserve"> </w:t>
+      </w:r>
+      <w:proofErr w:type="spellStart"/>
+      <w:r>
+        <w:rPr>
+          <w:rFonts w:ascii="Times New Roman" w:hAnsi="Times New Roman" w:cs="Times New Roman"/>
+        </w:rPr>
+        <w:t>precautions</w:t>
+      </w:r>
+      <w:proofErr w:type="spellEnd"/>
+      <w:r>
+        <w:rPr>
+          <w:rFonts w:ascii="Times New Roman" w:hAnsi="Times New Roman" w:cs="Times New Roman"/>
+        </w:rPr>
+        <w:t xml:space="preserve"> </w:t>
+      </w:r>
+      <w:proofErr w:type="spellStart"/>
+      <w:r>
+        <w:rPr>
+          <w:rFonts w:ascii="Times New Roman" w:hAnsi="Times New Roman" w:cs="Times New Roman"/>
+        </w:rPr>
+        <w:t>against</w:t>
+      </w:r>
+      <w:proofErr w:type="spellEnd"/>
+      <w:r>
+        <w:rPr>
+          <w:rFonts w:ascii="Times New Roman" w:hAnsi="Times New Roman" w:cs="Times New Roman"/>
+        </w:rPr>
+        <w:t xml:space="preserve"> </w:t>
+      </w:r>
+      <w:proofErr w:type="spellStart"/>
+      <w:r>
+        <w:rPr>
+          <w:rFonts w:ascii="Times New Roman" w:hAnsi="Times New Roman" w:cs="Times New Roman"/>
+        </w:rPr>
+        <w:t>foreign</w:t>
+      </w:r>
+      <w:proofErr w:type="spellEnd"/>
+      <w:r>
+        <w:rPr>
+          <w:rFonts w:ascii="Times New Roman" w:hAnsi="Times New Roman" w:cs="Times New Roman"/>
+        </w:rPr>
+        <w:t xml:space="preserve"> </w:t>
+      </w:r>
+      <w:proofErr w:type="spellStart"/>
+      <w:r>
+        <w:rPr>
+          <w:rFonts w:ascii="Times New Roman" w:hAnsi="Times New Roman" w:cs="Times New Roman"/>
+        </w:rPr>
+        <w:t>requests</w:t>
+      </w:r>
+      <w:proofErr w:type="spellEnd"/>
+      <w:r>
+        <w:rPr>
+          <w:rFonts w:ascii="Times New Roman" w:hAnsi="Times New Roman" w:cs="Times New Roman"/>
+        </w:rPr>
+        <w:t xml:space="preserve"> </w:t>
+      </w:r>
+      <w:proofErr w:type="spellStart"/>
+      <w:r>
+        <w:rPr>
+          <w:rFonts w:ascii="Times New Roman" w:hAnsi="Times New Roman" w:cs="Times New Roman"/>
+        </w:rPr>
+        <w:t>that</w:t>
+      </w:r>
+      <w:proofErr w:type="spellEnd"/>
+      <w:r>
+        <w:rPr>
+          <w:rFonts w:ascii="Times New Roman" w:hAnsi="Times New Roman" w:cs="Times New Roman"/>
+        </w:rPr>
+        <w:t xml:space="preserve"> </w:t>
+      </w:r>
+      <w:proofErr w:type="spellStart"/>
+      <w:r>
+        <w:rPr>
+          <w:rFonts w:ascii="Times New Roman" w:hAnsi="Times New Roman" w:cs="Times New Roman"/>
+        </w:rPr>
+        <w:t>may</w:t>
+      </w:r>
+      <w:proofErr w:type="spellEnd"/>
+      <w:r>
+        <w:rPr>
+          <w:rFonts w:ascii="Times New Roman" w:hAnsi="Times New Roman" w:cs="Times New Roman"/>
+        </w:rPr>
+        <w:t xml:space="preserve"> </w:t>
+      </w:r>
+      <w:proofErr w:type="spellStart"/>
+      <w:r>
+        <w:rPr>
+          <w:rFonts w:ascii="Times New Roman" w:hAnsi="Times New Roman" w:cs="Times New Roman"/>
+        </w:rPr>
+        <w:t>come</w:t>
+      </w:r>
+      <w:proofErr w:type="spellEnd"/>
+      <w:r>
+        <w:rPr>
+          <w:rFonts w:ascii="Times New Roman" w:hAnsi="Times New Roman" w:cs="Times New Roman"/>
+        </w:rPr>
+        <w:t xml:space="preserve"> </w:t>
+      </w:r>
+      <w:proofErr w:type="spellStart"/>
+      <w:r>
+        <w:rPr>
+          <w:rFonts w:ascii="Times New Roman" w:hAnsi="Times New Roman" w:cs="Times New Roman"/>
+        </w:rPr>
+        <w:t>from</w:t>
+      </w:r>
+      <w:proofErr w:type="spellEnd"/>
+      <w:r>
+        <w:rPr>
+          <w:rFonts w:ascii="Times New Roman" w:hAnsi="Times New Roman" w:cs="Times New Roman"/>
+        </w:rPr>
+        <w:t xml:space="preserve"> </w:t>
+      </w:r>
+      <w:proofErr w:type="spellStart"/>
+      <w:r>
+        <w:rPr>
+          <w:rFonts w:ascii="Times New Roman" w:hAnsi="Times New Roman" w:cs="Times New Roman"/>
+        </w:rPr>
+        <w:t>outside</w:t>
+      </w:r>
+      <w:proofErr w:type="spellEnd"/>
+      <w:r>
+        <w:rPr>
+          <w:rFonts w:ascii="Times New Roman" w:hAnsi="Times New Roman" w:cs="Times New Roman"/>
+        </w:rPr>
+        <w:t>.</w:t>
+      </w:r>
+      <w:r>
+        <w:rPr>
+          <w:rFonts w:ascii="Times New Roman" w:hAnsi="Times New Roman" w:cs="Times New Roman"/>
+          <w:b/>
+          <w:bCs/>
+          <w:sz w:val="30"/>
+          <w:szCs w:val="30"/>
+        </w:rPr>
+        <w:br/>
+      </w:r>
+    </w:p>
+    <w:p>
+      <w:pPr>
+        <w:rPr>
+          <w:rFonts w:ascii="Times New Roman" w:hAnsi="Times New Roman" w:cs="Times New Roman"/>
+          <w:b/>
+          <w:bCs/>
+          <w:sz w:val="30"/>
+          <w:szCs w:val="30"/>
+        </w:rPr>
+      </w:pPr>
+      <w:r>
+        <w:rPr>
+          <w:rFonts w:ascii="Times New Roman" w:hAnsi="Times New Roman" w:cs="Times New Roman"/>
+          <w:b/>
+          <w:bCs/>
+          <w:sz w:val="30"/>
+          <w:szCs w:val="30"/>
+        </w:rPr>
+        <w:br/>
+        <w:t xml:space="preserve">Deployment </w:t>
+      </w:r>
+      <w:proofErr w:type="spellStart"/>
+      <w:r>
+        <w:rPr>
+          <w:rFonts w:ascii="Times New Roman" w:hAnsi="Times New Roman" w:cs="Times New Roman"/>
+          <w:b/>
+          <w:bCs/>
+          <w:sz w:val="30"/>
+          <w:szCs w:val="30"/>
+        </w:rPr>
+        <w:t>and</w:t>
+      </w:r>
+      <w:proofErr w:type="spellEnd"/>
+      <w:r>
+        <w:rPr>
+          <w:rFonts w:ascii="Times New Roman" w:hAnsi="Times New Roman" w:cs="Times New Roman"/>
+          <w:b/>
+          <w:bCs/>
+          <w:sz w:val="30"/>
+          <w:szCs w:val="30"/>
+        </w:rPr>
+        <w:t xml:space="preserve"> </w:t>
+      </w:r>
+      <w:proofErr w:type="spellStart"/>
+      <w:r>
+        <w:rPr>
+          <w:rFonts w:ascii="Times New Roman" w:hAnsi="Times New Roman" w:cs="Times New Roman"/>
+          <w:b/>
+          <w:bCs/>
+          <w:sz w:val="30"/>
+          <w:szCs w:val="30"/>
+        </w:rPr>
+        <w:t>Publishment</w:t>
+      </w:r>
+      <w:proofErr w:type="spellEnd"/>
+      <w:r>
+        <w:rPr>
+          <w:rFonts w:ascii="Times New Roman" w:hAnsi="Times New Roman" w:cs="Times New Roman"/>
+          <w:b/>
+          <w:bCs/>
+          <w:sz w:val="30"/>
+          <w:szCs w:val="30"/>
+        </w:rPr>
+        <w:t>:</w:t>
+      </w:r>
+    </w:p>
+    <w:p>
+      <w:pPr>
+        <w:rPr>
+          <w:rFonts w:ascii="Times New Roman" w:hAnsi="Times New Roman" w:cs="Times New Roman"/>
+        </w:rPr>
+      </w:pPr>
+      <w:proofErr w:type="spellStart"/>
+      <w:r>
+        <w:rPr>
+          <w:rFonts w:ascii="Times New Roman" w:hAnsi="Times New Roman" w:cs="Times New Roman"/>
+        </w:rPr>
+        <w:t>Our</w:t>
+      </w:r>
+      <w:proofErr w:type="spellEnd"/>
+      <w:r>
+        <w:rPr>
+          <w:rFonts w:ascii="Times New Roman" w:hAnsi="Times New Roman" w:cs="Times New Roman"/>
+        </w:rPr>
+        <w:t xml:space="preserve"> </w:t>
+      </w:r>
+      <w:proofErr w:type="spellStart"/>
+      <w:r>
+        <w:rPr>
+          <w:rFonts w:ascii="Times New Roman" w:hAnsi="Times New Roman" w:cs="Times New Roman"/>
+        </w:rPr>
+        <w:t>project</w:t>
+      </w:r>
+      <w:proofErr w:type="spellEnd"/>
+      <w:r>
+        <w:rPr>
+          <w:rFonts w:ascii="Times New Roman" w:hAnsi="Times New Roman" w:cs="Times New Roman"/>
+        </w:rPr>
+        <w:t xml:space="preserve"> </w:t>
+      </w:r>
+      <w:proofErr w:type="spellStart"/>
+      <w:r>
+        <w:rPr>
+          <w:rFonts w:ascii="Times New Roman" w:hAnsi="Times New Roman" w:cs="Times New Roman"/>
+        </w:rPr>
+        <w:t>consists</w:t>
+      </w:r>
+      <w:proofErr w:type="spellEnd"/>
+      <w:r>
+        <w:rPr>
+          <w:rFonts w:ascii="Times New Roman" w:hAnsi="Times New Roman" w:cs="Times New Roman"/>
+        </w:rPr>
+        <w:t xml:space="preserve"> of 3 </w:t>
+      </w:r>
+      <w:proofErr w:type="spellStart"/>
+      <w:r>
+        <w:rPr>
+          <w:rFonts w:ascii="Times New Roman" w:hAnsi="Times New Roman" w:cs="Times New Roman"/>
+        </w:rPr>
+        <w:t>parts</w:t>
+      </w:r>
+      <w:proofErr w:type="spellEnd"/>
+      <w:r>
+        <w:rPr>
+          <w:rFonts w:ascii="Times New Roman" w:hAnsi="Times New Roman" w:cs="Times New Roman"/>
+        </w:rPr>
+        <w:t xml:space="preserve">: </w:t>
+      </w:r>
+      <w:proofErr w:type="spellStart"/>
+      <w:r>
+        <w:rPr>
+          <w:rFonts w:ascii="Times New Roman" w:hAnsi="Times New Roman" w:cs="Times New Roman"/>
+        </w:rPr>
+        <w:t>backend</w:t>
+      </w:r>
+      <w:proofErr w:type="spellEnd"/>
+      <w:r>
+        <w:rPr>
+          <w:rFonts w:ascii="Times New Roman" w:hAnsi="Times New Roman" w:cs="Times New Roman"/>
+        </w:rPr>
+        <w:t xml:space="preserve">, </w:t>
+      </w:r>
+      <w:proofErr w:type="spellStart"/>
+      <w:r>
+        <w:rPr>
+          <w:rFonts w:ascii="Times New Roman" w:hAnsi="Times New Roman" w:cs="Times New Roman"/>
+        </w:rPr>
+        <w:t>frontend</w:t>
+      </w:r>
+      <w:proofErr w:type="spellEnd"/>
+      <w:r>
+        <w:rPr>
+          <w:rFonts w:ascii="Times New Roman" w:hAnsi="Times New Roman" w:cs="Times New Roman"/>
+        </w:rPr>
+        <w:t xml:space="preserve"> </w:t>
+      </w:r>
+      <w:proofErr w:type="spellStart"/>
+      <w:r>
+        <w:rPr>
+          <w:rFonts w:ascii="Times New Roman" w:hAnsi="Times New Roman" w:cs="Times New Roman"/>
+        </w:rPr>
+        <w:t>and</w:t>
+      </w:r>
+      <w:proofErr w:type="spellEnd"/>
+      <w:r>
+        <w:rPr>
+          <w:rFonts w:ascii="Times New Roman" w:hAnsi="Times New Roman" w:cs="Times New Roman"/>
+        </w:rPr>
+        <w:t xml:space="preserve"> </w:t>
+      </w:r>
+      <w:proofErr w:type="spellStart"/>
+      <w:r>
+        <w:rPr>
+          <w:rFonts w:ascii="Times New Roman" w:hAnsi="Times New Roman" w:cs="Times New Roman"/>
+        </w:rPr>
+        <w:t>database</w:t>
+      </w:r>
+      <w:proofErr w:type="spellEnd"/>
+      <w:r>
+        <w:rPr>
+          <w:rFonts w:ascii="Times New Roman" w:hAnsi="Times New Roman" w:cs="Times New Roman"/>
+        </w:rPr>
+        <w:t xml:space="preserve">. </w:t>
+      </w:r>
+      <w:proofErr w:type="spellStart"/>
+      <w:r>
+        <w:rPr>
+          <w:rFonts w:ascii="Times New Roman" w:hAnsi="Times New Roman" w:cs="Times New Roman"/>
+        </w:rPr>
+        <w:t>When</w:t>
+      </w:r>
+      <w:proofErr w:type="spellEnd"/>
+      <w:r>
+        <w:rPr>
+          <w:rFonts w:ascii="Times New Roman" w:hAnsi="Times New Roman" w:cs="Times New Roman"/>
+        </w:rPr>
+        <w:t xml:space="preserve"> </w:t>
+      </w:r>
+      <w:proofErr w:type="spellStart"/>
+      <w:r>
+        <w:rPr>
+          <w:rFonts w:ascii="Times New Roman" w:hAnsi="Times New Roman" w:cs="Times New Roman"/>
+        </w:rPr>
+        <w:t>we</w:t>
+      </w:r>
+      <w:proofErr w:type="spellEnd"/>
+      <w:r>
+        <w:rPr>
+          <w:rFonts w:ascii="Times New Roman" w:hAnsi="Times New Roman" w:cs="Times New Roman"/>
+        </w:rPr>
+        <w:t xml:space="preserve"> </w:t>
+      </w:r>
+      <w:proofErr w:type="spellStart"/>
+      <w:r>
+        <w:rPr>
+          <w:rFonts w:ascii="Times New Roman" w:hAnsi="Times New Roman" w:cs="Times New Roman"/>
+        </w:rPr>
+        <w:t>deploy</w:t>
+      </w:r>
+      <w:proofErr w:type="spellEnd"/>
+      <w:r>
+        <w:rPr>
+          <w:rFonts w:ascii="Times New Roman" w:hAnsi="Times New Roman" w:cs="Times New Roman"/>
+        </w:rPr>
+        <w:t xml:space="preserve"> </w:t>
+      </w:r>
+      <w:proofErr w:type="spellStart"/>
+      <w:r>
+        <w:rPr>
+          <w:rFonts w:ascii="Times New Roman" w:hAnsi="Times New Roman" w:cs="Times New Roman"/>
+        </w:rPr>
+        <w:t>the</w:t>
+      </w:r>
+      <w:proofErr w:type="spellEnd"/>
+      <w:r>
+        <w:rPr>
+          <w:rFonts w:ascii="Times New Roman" w:hAnsi="Times New Roman" w:cs="Times New Roman"/>
+        </w:rPr>
+        <w:t xml:space="preserve"> </w:t>
+      </w:r>
+      <w:proofErr w:type="spellStart"/>
+      <w:r>
+        <w:rPr>
+          <w:rFonts w:ascii="Times New Roman" w:hAnsi="Times New Roman" w:cs="Times New Roman"/>
+        </w:rPr>
+        <w:t>database</w:t>
+      </w:r>
+      <w:proofErr w:type="spellEnd"/>
+      <w:r>
+        <w:rPr>
+          <w:rFonts w:ascii="Times New Roman" w:hAnsi="Times New Roman" w:cs="Times New Roman"/>
+        </w:rPr>
+        <w:t xml:space="preserve"> </w:t>
+      </w:r>
+      <w:proofErr w:type="spellStart"/>
+      <w:r>
+        <w:rPr>
+          <w:rFonts w:ascii="Times New Roman" w:hAnsi="Times New Roman" w:cs="Times New Roman"/>
+        </w:rPr>
+        <w:t>to</w:t>
+      </w:r>
+      <w:proofErr w:type="spellEnd"/>
+      <w:r>
+        <w:rPr>
+          <w:rFonts w:ascii="Times New Roman" w:hAnsi="Times New Roman" w:cs="Times New Roman"/>
+        </w:rPr>
+        <w:t xml:space="preserve"> </w:t>
+      </w:r>
+      <w:proofErr w:type="spellStart"/>
+      <w:r>
+        <w:rPr>
+          <w:rFonts w:ascii="Times New Roman" w:hAnsi="Times New Roman" w:cs="Times New Roman"/>
+        </w:rPr>
+        <w:t>the</w:t>
+      </w:r>
+      <w:proofErr w:type="spellEnd"/>
+      <w:r>
+        <w:rPr>
+          <w:rFonts w:ascii="Times New Roman" w:hAnsi="Times New Roman" w:cs="Times New Roman"/>
+        </w:rPr>
+        <w:t xml:space="preserve"> server, </w:t>
+      </w:r>
+      <w:proofErr w:type="spellStart"/>
+      <w:r>
+        <w:rPr>
+          <w:rFonts w:ascii="Times New Roman" w:hAnsi="Times New Roman" w:cs="Times New Roman"/>
+        </w:rPr>
+        <w:t>we</w:t>
+      </w:r>
+      <w:proofErr w:type="spellEnd"/>
+      <w:r>
+        <w:rPr>
+          <w:rFonts w:ascii="Times New Roman" w:hAnsi="Times New Roman" w:cs="Times New Roman"/>
+        </w:rPr>
+        <w:t xml:space="preserve"> </w:t>
+      </w:r>
+      <w:proofErr w:type="spellStart"/>
+      <w:r>
+        <w:rPr>
+          <w:rFonts w:ascii="Times New Roman" w:hAnsi="Times New Roman" w:cs="Times New Roman"/>
+        </w:rPr>
+        <w:t>will</w:t>
+      </w:r>
+      <w:proofErr w:type="spellEnd"/>
+      <w:r>
+        <w:rPr>
+          <w:rFonts w:ascii="Times New Roman" w:hAnsi="Times New Roman" w:cs="Times New Roman"/>
+        </w:rPr>
+        <w:t xml:space="preserve"> be </w:t>
+      </w:r>
+      <w:proofErr w:type="spellStart"/>
+      <w:r>
+        <w:rPr>
+          <w:rFonts w:ascii="Times New Roman" w:hAnsi="Times New Roman" w:cs="Times New Roman"/>
+        </w:rPr>
+        <w:t>able</w:t>
+      </w:r>
+      <w:proofErr w:type="spellEnd"/>
+      <w:r>
+        <w:rPr>
+          <w:rFonts w:ascii="Times New Roman" w:hAnsi="Times New Roman" w:cs="Times New Roman"/>
+        </w:rPr>
+        <w:t xml:space="preserve"> </w:t>
+      </w:r>
+      <w:proofErr w:type="spellStart"/>
+      <w:r>
+        <w:rPr>
+          <w:rFonts w:ascii="Times New Roman" w:hAnsi="Times New Roman" w:cs="Times New Roman"/>
+        </w:rPr>
+        <w:t>to</w:t>
+      </w:r>
+      <w:proofErr w:type="spellEnd"/>
+      <w:r>
+        <w:rPr>
+          <w:rFonts w:ascii="Times New Roman" w:hAnsi="Times New Roman" w:cs="Times New Roman"/>
+        </w:rPr>
+        <w:t xml:space="preserve"> </w:t>
+      </w:r>
+      <w:proofErr w:type="spellStart"/>
+      <w:r>
+        <w:rPr>
+          <w:rFonts w:ascii="Times New Roman" w:hAnsi="Times New Roman" w:cs="Times New Roman"/>
+        </w:rPr>
+        <w:t>use</w:t>
+      </w:r>
+      <w:proofErr w:type="spellEnd"/>
+      <w:r>
+        <w:rPr>
+          <w:rFonts w:ascii="Times New Roman" w:hAnsi="Times New Roman" w:cs="Times New Roman"/>
+        </w:rPr>
+        <w:t xml:space="preserve"> </w:t>
+      </w:r>
+      <w:proofErr w:type="spellStart"/>
+      <w:r>
+        <w:rPr>
+          <w:rFonts w:ascii="Times New Roman" w:hAnsi="Times New Roman" w:cs="Times New Roman"/>
+        </w:rPr>
+        <w:t>our</w:t>
+      </w:r>
+      <w:proofErr w:type="spellEnd"/>
+      <w:r>
+        <w:rPr>
+          <w:rFonts w:ascii="Times New Roman" w:hAnsi="Times New Roman" w:cs="Times New Roman"/>
+        </w:rPr>
+        <w:t xml:space="preserve"> </w:t>
+      </w:r>
+      <w:proofErr w:type="gramStart"/>
+      <w:r>
+        <w:rPr>
+          <w:rFonts w:ascii="Times New Roman" w:hAnsi="Times New Roman" w:cs="Times New Roman"/>
+        </w:rPr>
+        <w:t>data</w:t>
+      </w:r>
+      <w:proofErr w:type="gramEnd"/>
+      <w:r>
+        <w:rPr>
+          <w:rFonts w:ascii="Times New Roman" w:hAnsi="Times New Roman" w:cs="Times New Roman"/>
+        </w:rPr>
+        <w:t xml:space="preserve"> </w:t>
+      </w:r>
+      <w:proofErr w:type="spellStart"/>
+      <w:r>
+        <w:rPr>
+          <w:rFonts w:ascii="Times New Roman" w:hAnsi="Times New Roman" w:cs="Times New Roman"/>
+        </w:rPr>
+        <w:t>easily</w:t>
+      </w:r>
+      <w:proofErr w:type="spellEnd"/>
+      <w:r>
+        <w:rPr>
+          <w:rFonts w:ascii="Times New Roman" w:hAnsi="Times New Roman" w:cs="Times New Roman"/>
+        </w:rPr>
+        <w:t xml:space="preserve">. </w:t>
+      </w:r>
+      <w:proofErr w:type="spellStart"/>
+      <w:r>
+        <w:rPr>
+          <w:rFonts w:ascii="Times New Roman" w:hAnsi="Times New Roman" w:cs="Times New Roman"/>
+        </w:rPr>
+        <w:t>When</w:t>
+      </w:r>
+      <w:proofErr w:type="spellEnd"/>
+      <w:r>
+        <w:rPr>
+          <w:rFonts w:ascii="Times New Roman" w:hAnsi="Times New Roman" w:cs="Times New Roman"/>
+        </w:rPr>
+        <w:t xml:space="preserve"> </w:t>
+      </w:r>
+      <w:proofErr w:type="spellStart"/>
+      <w:r>
+        <w:rPr>
+          <w:rFonts w:ascii="Times New Roman" w:hAnsi="Times New Roman" w:cs="Times New Roman"/>
+        </w:rPr>
+        <w:t>we</w:t>
+      </w:r>
+      <w:proofErr w:type="spellEnd"/>
+      <w:r>
+        <w:rPr>
+          <w:rFonts w:ascii="Times New Roman" w:hAnsi="Times New Roman" w:cs="Times New Roman"/>
+        </w:rPr>
+        <w:t xml:space="preserve"> </w:t>
+      </w:r>
+      <w:proofErr w:type="spellStart"/>
+      <w:r>
+        <w:rPr>
+          <w:rFonts w:ascii="Times New Roman" w:hAnsi="Times New Roman" w:cs="Times New Roman"/>
+        </w:rPr>
+        <w:t>deploy</w:t>
+      </w:r>
+      <w:proofErr w:type="spellEnd"/>
+      <w:r>
+        <w:rPr>
+          <w:rFonts w:ascii="Times New Roman" w:hAnsi="Times New Roman" w:cs="Times New Roman"/>
+        </w:rPr>
+        <w:t xml:space="preserve"> </w:t>
+      </w:r>
+      <w:proofErr w:type="spellStart"/>
+      <w:r>
+        <w:rPr>
+          <w:rFonts w:ascii="Times New Roman" w:hAnsi="Times New Roman" w:cs="Times New Roman"/>
+        </w:rPr>
+        <w:t>the</w:t>
+      </w:r>
+      <w:proofErr w:type="spellEnd"/>
+      <w:r>
+        <w:rPr>
+          <w:rFonts w:ascii="Times New Roman" w:hAnsi="Times New Roman" w:cs="Times New Roman"/>
+        </w:rPr>
+        <w:t xml:space="preserve"> </w:t>
+      </w:r>
+      <w:proofErr w:type="spellStart"/>
+      <w:r>
+        <w:rPr>
+          <w:rFonts w:ascii="Times New Roman" w:hAnsi="Times New Roman" w:cs="Times New Roman"/>
+        </w:rPr>
+        <w:t>backend</w:t>
+      </w:r>
+      <w:proofErr w:type="spellEnd"/>
+      <w:r>
+        <w:rPr>
+          <w:rFonts w:ascii="Times New Roman" w:hAnsi="Times New Roman" w:cs="Times New Roman"/>
+        </w:rPr>
+        <w:t xml:space="preserve"> </w:t>
+      </w:r>
+      <w:proofErr w:type="spellStart"/>
+      <w:r>
+        <w:rPr>
+          <w:rFonts w:ascii="Times New Roman" w:hAnsi="Times New Roman" w:cs="Times New Roman"/>
+        </w:rPr>
+        <w:t>project</w:t>
+      </w:r>
+      <w:proofErr w:type="spellEnd"/>
+      <w:r>
+        <w:rPr>
+          <w:rFonts w:ascii="Times New Roman" w:hAnsi="Times New Roman" w:cs="Times New Roman"/>
+        </w:rPr>
+        <w:t xml:space="preserve">, </w:t>
+      </w:r>
+      <w:proofErr w:type="spellStart"/>
+      <w:r>
+        <w:rPr>
+          <w:rFonts w:ascii="Times New Roman" w:hAnsi="Times New Roman" w:cs="Times New Roman"/>
+        </w:rPr>
+        <w:t>we</w:t>
+      </w:r>
+      <w:proofErr w:type="spellEnd"/>
+      <w:r>
+        <w:rPr>
+          <w:rFonts w:ascii="Times New Roman" w:hAnsi="Times New Roman" w:cs="Times New Roman"/>
+        </w:rPr>
+        <w:t xml:space="preserve"> </w:t>
+      </w:r>
+      <w:proofErr w:type="spellStart"/>
+      <w:r>
+        <w:rPr>
+          <w:rFonts w:ascii="Times New Roman" w:hAnsi="Times New Roman" w:cs="Times New Roman"/>
+        </w:rPr>
+        <w:t>will</w:t>
+      </w:r>
+      <w:proofErr w:type="spellEnd"/>
+      <w:r>
+        <w:rPr>
+          <w:rFonts w:ascii="Times New Roman" w:hAnsi="Times New Roman" w:cs="Times New Roman"/>
+        </w:rPr>
+        <w:t xml:space="preserve"> be </w:t>
+      </w:r>
+      <w:proofErr w:type="spellStart"/>
+      <w:r>
+        <w:rPr>
+          <w:rFonts w:ascii="Times New Roman" w:hAnsi="Times New Roman" w:cs="Times New Roman"/>
+        </w:rPr>
+        <w:t>able</w:t>
+      </w:r>
+      <w:proofErr w:type="spellEnd"/>
+      <w:r>
+        <w:rPr>
+          <w:rFonts w:ascii="Times New Roman" w:hAnsi="Times New Roman" w:cs="Times New Roman"/>
+        </w:rPr>
+        <w:t xml:space="preserve"> </w:t>
+      </w:r>
+      <w:proofErr w:type="spellStart"/>
+      <w:r>
+        <w:rPr>
+          <w:rFonts w:ascii="Times New Roman" w:hAnsi="Times New Roman" w:cs="Times New Roman"/>
+        </w:rPr>
+        <w:t>to</w:t>
+      </w:r>
+      <w:proofErr w:type="spellEnd"/>
+      <w:r>
+        <w:rPr>
+          <w:rFonts w:ascii="Times New Roman" w:hAnsi="Times New Roman" w:cs="Times New Roman"/>
+        </w:rPr>
+        <w:t xml:space="preserve"> </w:t>
+      </w:r>
+      <w:proofErr w:type="spellStart"/>
+      <w:r>
+        <w:rPr>
+          <w:rFonts w:ascii="Times New Roman" w:hAnsi="Times New Roman" w:cs="Times New Roman"/>
+        </w:rPr>
+        <w:t>easily</w:t>
+      </w:r>
+      <w:proofErr w:type="spellEnd"/>
+      <w:r>
+        <w:rPr>
+          <w:rFonts w:ascii="Times New Roman" w:hAnsi="Times New Roman" w:cs="Times New Roman"/>
+        </w:rPr>
+        <w:t xml:space="preserve"> test </w:t>
+      </w:r>
+      <w:proofErr w:type="spellStart"/>
+      <w:r>
+        <w:rPr>
+          <w:rFonts w:ascii="Times New Roman" w:hAnsi="Times New Roman" w:cs="Times New Roman"/>
+        </w:rPr>
+        <w:t>our</w:t>
+      </w:r>
+      <w:proofErr w:type="spellEnd"/>
+      <w:r>
+        <w:rPr>
+          <w:rFonts w:ascii="Times New Roman" w:hAnsi="Times New Roman" w:cs="Times New Roman"/>
+        </w:rPr>
+        <w:t xml:space="preserve"> </w:t>
+      </w:r>
+      <w:proofErr w:type="spellStart"/>
+      <w:r>
+        <w:rPr>
+          <w:rFonts w:ascii="Times New Roman" w:hAnsi="Times New Roman" w:cs="Times New Roman"/>
+        </w:rPr>
+        <w:t>endpoints</w:t>
+      </w:r>
+      <w:proofErr w:type="spellEnd"/>
+      <w:r>
+        <w:rPr>
+          <w:rFonts w:ascii="Times New Roman" w:hAnsi="Times New Roman" w:cs="Times New Roman"/>
+        </w:rPr>
+        <w:t xml:space="preserve">, </w:t>
+      </w:r>
+      <w:proofErr w:type="spellStart"/>
+      <w:r>
+        <w:rPr>
+          <w:rFonts w:ascii="Times New Roman" w:hAnsi="Times New Roman" w:cs="Times New Roman"/>
+        </w:rPr>
+        <w:t>and</w:t>
+      </w:r>
+      <w:proofErr w:type="spellEnd"/>
+      <w:r>
+        <w:rPr>
+          <w:rFonts w:ascii="Times New Roman" w:hAnsi="Times New Roman" w:cs="Times New Roman"/>
+        </w:rPr>
+        <w:t xml:space="preserve"> </w:t>
+      </w:r>
+      <w:proofErr w:type="spellStart"/>
+      <w:r>
+        <w:rPr>
+          <w:rFonts w:ascii="Times New Roman" w:hAnsi="Times New Roman" w:cs="Times New Roman"/>
+        </w:rPr>
+        <w:t>finally</w:t>
+      </w:r>
+      <w:proofErr w:type="spellEnd"/>
+      <w:r>
+        <w:rPr>
+          <w:rFonts w:ascii="Times New Roman" w:hAnsi="Times New Roman" w:cs="Times New Roman"/>
+        </w:rPr>
+        <w:t xml:space="preserve">, </w:t>
+      </w:r>
+      <w:proofErr w:type="spellStart"/>
+      <w:r>
+        <w:rPr>
+          <w:rFonts w:ascii="Times New Roman" w:hAnsi="Times New Roman" w:cs="Times New Roman"/>
+        </w:rPr>
+        <w:t>when</w:t>
+      </w:r>
+      <w:proofErr w:type="spellEnd"/>
+      <w:r>
+        <w:rPr>
+          <w:rFonts w:ascii="Times New Roman" w:hAnsi="Times New Roman" w:cs="Times New Roman"/>
+        </w:rPr>
+        <w:t xml:space="preserve"> </w:t>
+      </w:r>
+      <w:proofErr w:type="spellStart"/>
+      <w:r>
+        <w:rPr>
+          <w:rFonts w:ascii="Times New Roman" w:hAnsi="Times New Roman" w:cs="Times New Roman"/>
+        </w:rPr>
+        <w:t>we</w:t>
+      </w:r>
+      <w:proofErr w:type="spellEnd"/>
+      <w:r>
+        <w:rPr>
+          <w:rFonts w:ascii="Times New Roman" w:hAnsi="Times New Roman" w:cs="Times New Roman"/>
+        </w:rPr>
+        <w:t xml:space="preserve"> </w:t>
+      </w:r>
+      <w:proofErr w:type="spellStart"/>
+      <w:r>
+        <w:rPr>
+          <w:rFonts w:ascii="Times New Roman" w:hAnsi="Times New Roman" w:cs="Times New Roman"/>
+        </w:rPr>
+        <w:t>deploy</w:t>
+      </w:r>
+      <w:proofErr w:type="spellEnd"/>
+      <w:r>
+        <w:rPr>
+          <w:rFonts w:ascii="Times New Roman" w:hAnsi="Times New Roman" w:cs="Times New Roman"/>
+        </w:rPr>
+        <w:t xml:space="preserve"> </w:t>
+      </w:r>
+      <w:proofErr w:type="spellStart"/>
+      <w:r>
+        <w:rPr>
+          <w:rFonts w:ascii="Times New Roman" w:hAnsi="Times New Roman" w:cs="Times New Roman"/>
+        </w:rPr>
+        <w:t>the</w:t>
+      </w:r>
+      <w:proofErr w:type="spellEnd"/>
+      <w:r>
+        <w:rPr>
+          <w:rFonts w:ascii="Times New Roman" w:hAnsi="Times New Roman" w:cs="Times New Roman"/>
+        </w:rPr>
+        <w:t xml:space="preserve"> </w:t>
+      </w:r>
+      <w:proofErr w:type="spellStart"/>
+      <w:r>
+        <w:rPr>
+          <w:rFonts w:ascii="Times New Roman" w:hAnsi="Times New Roman" w:cs="Times New Roman"/>
+        </w:rPr>
+        <w:t>frontend</w:t>
+      </w:r>
+      <w:proofErr w:type="spellEnd"/>
+      <w:r>
+        <w:rPr>
+          <w:rFonts w:ascii="Times New Roman" w:hAnsi="Times New Roman" w:cs="Times New Roman"/>
+        </w:rPr>
+        <w:t xml:space="preserve"> </w:t>
+      </w:r>
+      <w:proofErr w:type="spellStart"/>
+      <w:r>
+        <w:rPr>
+          <w:rFonts w:ascii="Times New Roman" w:hAnsi="Times New Roman" w:cs="Times New Roman"/>
+        </w:rPr>
+        <w:t>project</w:t>
+      </w:r>
+      <w:proofErr w:type="spellEnd"/>
+      <w:r>
+        <w:rPr>
+          <w:rFonts w:ascii="Times New Roman" w:hAnsi="Times New Roman" w:cs="Times New Roman"/>
+        </w:rPr>
+        <w:t xml:space="preserve">, </w:t>
+      </w:r>
+      <w:proofErr w:type="spellStart"/>
+      <w:r>
+        <w:rPr>
+          <w:rFonts w:ascii="Times New Roman" w:hAnsi="Times New Roman" w:cs="Times New Roman"/>
+        </w:rPr>
+        <w:t>users</w:t>
+      </w:r>
+      <w:proofErr w:type="spellEnd"/>
+      <w:r>
+        <w:rPr>
+          <w:rFonts w:ascii="Times New Roman" w:hAnsi="Times New Roman" w:cs="Times New Roman"/>
+        </w:rPr>
+        <w:t xml:space="preserve"> </w:t>
+      </w:r>
+      <w:proofErr w:type="spellStart"/>
+      <w:r>
+        <w:rPr>
+          <w:rFonts w:ascii="Times New Roman" w:hAnsi="Times New Roman" w:cs="Times New Roman"/>
+        </w:rPr>
+        <w:t>will</w:t>
+      </w:r>
+      <w:proofErr w:type="spellEnd"/>
+      <w:r>
+        <w:rPr>
+          <w:rFonts w:ascii="Times New Roman" w:hAnsi="Times New Roman" w:cs="Times New Roman"/>
+        </w:rPr>
+        <w:t xml:space="preserve"> be </w:t>
+      </w:r>
+      <w:proofErr w:type="spellStart"/>
+      <w:r>
+        <w:rPr>
+          <w:rFonts w:ascii="Times New Roman" w:hAnsi="Times New Roman" w:cs="Times New Roman"/>
+        </w:rPr>
+        <w:t>able</w:t>
+      </w:r>
+      <w:proofErr w:type="spellEnd"/>
+      <w:r>
+        <w:rPr>
+          <w:rFonts w:ascii="Times New Roman" w:hAnsi="Times New Roman" w:cs="Times New Roman"/>
+        </w:rPr>
+        <w:t xml:space="preserve"> </w:t>
+      </w:r>
+      <w:proofErr w:type="spellStart"/>
+      <w:r>
+        <w:rPr>
+          <w:rFonts w:ascii="Times New Roman" w:hAnsi="Times New Roman" w:cs="Times New Roman"/>
+        </w:rPr>
+        <w:t>to</w:t>
+      </w:r>
+      <w:proofErr w:type="spellEnd"/>
+      <w:r>
+        <w:rPr>
+          <w:rFonts w:ascii="Times New Roman" w:hAnsi="Times New Roman" w:cs="Times New Roman"/>
+        </w:rPr>
+        <w:t xml:space="preserve"> </w:t>
+      </w:r>
+      <w:proofErr w:type="spellStart"/>
+      <w:r>
+        <w:rPr>
+          <w:rFonts w:ascii="Times New Roman" w:hAnsi="Times New Roman" w:cs="Times New Roman"/>
+        </w:rPr>
+        <w:t>use</w:t>
+      </w:r>
+      <w:proofErr w:type="spellEnd"/>
+      <w:r>
+        <w:rPr>
+          <w:rFonts w:ascii="Times New Roman" w:hAnsi="Times New Roman" w:cs="Times New Roman"/>
+        </w:rPr>
+        <w:t xml:space="preserve"> </w:t>
+      </w:r>
+      <w:proofErr w:type="spellStart"/>
+      <w:r>
+        <w:rPr>
+          <w:rFonts w:ascii="Times New Roman" w:hAnsi="Times New Roman" w:cs="Times New Roman"/>
+        </w:rPr>
+        <w:t>the</w:t>
+      </w:r>
+      <w:proofErr w:type="spellEnd"/>
+      <w:r>
+        <w:rPr>
+          <w:rFonts w:ascii="Times New Roman" w:hAnsi="Times New Roman" w:cs="Times New Roman"/>
+        </w:rPr>
+        <w:t xml:space="preserve"> </w:t>
+      </w:r>
+      <w:proofErr w:type="spellStart"/>
+      <w:r>
+        <w:rPr>
+          <w:rFonts w:ascii="Times New Roman" w:hAnsi="Times New Roman" w:cs="Times New Roman"/>
+        </w:rPr>
+        <w:t>interface</w:t>
+      </w:r>
+      <w:proofErr w:type="spellEnd"/>
+      <w:r>
+        <w:rPr>
+          <w:rFonts w:ascii="Times New Roman" w:hAnsi="Times New Roman" w:cs="Times New Roman"/>
+        </w:rPr>
+        <w:t xml:space="preserve"> of </w:t>
+      </w:r>
+      <w:proofErr w:type="spellStart"/>
+      <w:r>
+        <w:rPr>
+          <w:rFonts w:ascii="Times New Roman" w:hAnsi="Times New Roman" w:cs="Times New Roman"/>
+        </w:rPr>
+        <w:t>the</w:t>
+      </w:r>
+      <w:proofErr w:type="spellEnd"/>
+      <w:r>
+        <w:rPr>
+          <w:rFonts w:ascii="Times New Roman" w:hAnsi="Times New Roman" w:cs="Times New Roman"/>
+        </w:rPr>
+        <w:t xml:space="preserve"> final </w:t>
+      </w:r>
+      <w:proofErr w:type="spellStart"/>
+      <w:r>
+        <w:rPr>
+          <w:rFonts w:ascii="Times New Roman" w:hAnsi="Times New Roman" w:cs="Times New Roman"/>
+        </w:rPr>
+        <w:t>library</w:t>
+      </w:r>
+      <w:proofErr w:type="spellEnd"/>
+      <w:r>
+        <w:rPr>
+          <w:rFonts w:ascii="Times New Roman" w:hAnsi="Times New Roman" w:cs="Times New Roman"/>
+        </w:rPr>
+        <w:t xml:space="preserve"> </w:t>
+      </w:r>
+      <w:proofErr w:type="spellStart"/>
+      <w:r>
+        <w:rPr>
+          <w:rFonts w:ascii="Times New Roman" w:hAnsi="Times New Roman" w:cs="Times New Roman"/>
+        </w:rPr>
+        <w:t>application</w:t>
+      </w:r>
+      <w:proofErr w:type="spellEnd"/>
+      <w:r>
+        <w:rPr>
+          <w:rFonts w:ascii="Times New Roman" w:hAnsi="Times New Roman" w:cs="Times New Roman"/>
+        </w:rPr>
+        <w:t xml:space="preserve">. </w:t>
+      </w:r>
+      <w:proofErr w:type="spellStart"/>
+      <w:r>
+        <w:rPr>
+          <w:rFonts w:ascii="Times New Roman" w:hAnsi="Times New Roman" w:cs="Times New Roman"/>
+        </w:rPr>
+        <w:t>That's</w:t>
+      </w:r>
+      <w:proofErr w:type="spellEnd"/>
+      <w:r>
+        <w:rPr>
+          <w:rFonts w:ascii="Times New Roman" w:hAnsi="Times New Roman" w:cs="Times New Roman"/>
+        </w:rPr>
+        <w:t xml:space="preserve"> </w:t>
+      </w:r>
+      <w:proofErr w:type="spellStart"/>
+      <w:r>
+        <w:rPr>
+          <w:rFonts w:ascii="Times New Roman" w:hAnsi="Times New Roman" w:cs="Times New Roman"/>
+        </w:rPr>
+        <w:t>why</w:t>
+      </w:r>
+      <w:proofErr w:type="spellEnd"/>
+      <w:r>
+        <w:rPr>
+          <w:rFonts w:ascii="Times New Roman" w:hAnsi="Times New Roman" w:cs="Times New Roman"/>
+        </w:rPr>
+        <w:t xml:space="preserve"> </w:t>
+      </w:r>
+      <w:proofErr w:type="spellStart"/>
+      <w:r>
+        <w:rPr>
+          <w:rFonts w:ascii="Times New Roman" w:hAnsi="Times New Roman" w:cs="Times New Roman"/>
+        </w:rPr>
+        <w:t>we</w:t>
+      </w:r>
+      <w:proofErr w:type="spellEnd"/>
+      <w:r>
+        <w:rPr>
+          <w:rFonts w:ascii="Times New Roman" w:hAnsi="Times New Roman" w:cs="Times New Roman"/>
+        </w:rPr>
+        <w:t xml:space="preserve"> </w:t>
+      </w:r>
+      <w:proofErr w:type="spellStart"/>
+      <w:r>
+        <w:rPr>
+          <w:rFonts w:ascii="Times New Roman" w:hAnsi="Times New Roman" w:cs="Times New Roman"/>
+        </w:rPr>
+        <w:t>first</w:t>
+      </w:r>
+      <w:proofErr w:type="spellEnd"/>
+      <w:r>
+        <w:rPr>
+          <w:rFonts w:ascii="Times New Roman" w:hAnsi="Times New Roman" w:cs="Times New Roman"/>
+        </w:rPr>
+        <w:t xml:space="preserve"> </w:t>
+      </w:r>
+      <w:proofErr w:type="spellStart"/>
+      <w:r>
+        <w:rPr>
+          <w:rFonts w:ascii="Times New Roman" w:hAnsi="Times New Roman" w:cs="Times New Roman"/>
+        </w:rPr>
+        <w:t>deployed</w:t>
+      </w:r>
+      <w:proofErr w:type="spellEnd"/>
+      <w:r>
+        <w:rPr>
+          <w:rFonts w:ascii="Times New Roman" w:hAnsi="Times New Roman" w:cs="Times New Roman"/>
+        </w:rPr>
+        <w:t xml:space="preserve"> </w:t>
+      </w:r>
+      <w:proofErr w:type="spellStart"/>
+      <w:r>
+        <w:rPr>
+          <w:rFonts w:ascii="Times New Roman" w:hAnsi="Times New Roman" w:cs="Times New Roman"/>
+        </w:rPr>
+        <w:t>the</w:t>
+      </w:r>
+      <w:proofErr w:type="spellEnd"/>
+      <w:r>
+        <w:rPr>
+          <w:rFonts w:ascii="Times New Roman" w:hAnsi="Times New Roman" w:cs="Times New Roman"/>
+        </w:rPr>
+        <w:t xml:space="preserve"> </w:t>
+      </w:r>
+      <w:proofErr w:type="spellStart"/>
+      <w:r>
+        <w:rPr>
+          <w:rFonts w:ascii="Times New Roman" w:hAnsi="Times New Roman" w:cs="Times New Roman"/>
+        </w:rPr>
+        <w:t>database</w:t>
+      </w:r>
+      <w:proofErr w:type="spellEnd"/>
+      <w:r>
+        <w:rPr>
+          <w:rFonts w:ascii="Times New Roman" w:hAnsi="Times New Roman" w:cs="Times New Roman"/>
+        </w:rPr>
+        <w:t xml:space="preserve">, </w:t>
+      </w:r>
+      <w:proofErr w:type="spellStart"/>
+      <w:r>
+        <w:rPr>
+          <w:rFonts w:ascii="Times New Roman" w:hAnsi="Times New Roman" w:cs="Times New Roman"/>
+        </w:rPr>
+        <w:t>then</w:t>
+      </w:r>
+      <w:proofErr w:type="spellEnd"/>
+      <w:r>
+        <w:rPr>
+          <w:rFonts w:ascii="Times New Roman" w:hAnsi="Times New Roman" w:cs="Times New Roman"/>
+        </w:rPr>
+        <w:t xml:space="preserve"> </w:t>
+      </w:r>
+      <w:proofErr w:type="spellStart"/>
+      <w:r>
+        <w:rPr>
+          <w:rFonts w:ascii="Times New Roman" w:hAnsi="Times New Roman" w:cs="Times New Roman"/>
+        </w:rPr>
+        <w:t>the</w:t>
+      </w:r>
+      <w:proofErr w:type="spellEnd"/>
+      <w:r>
+        <w:rPr>
+          <w:rFonts w:ascii="Times New Roman" w:hAnsi="Times New Roman" w:cs="Times New Roman"/>
+        </w:rPr>
+        <w:t xml:space="preserve"> </w:t>
+      </w:r>
+      <w:proofErr w:type="spellStart"/>
+      <w:r>
+        <w:rPr>
+          <w:rFonts w:ascii="Times New Roman" w:hAnsi="Times New Roman" w:cs="Times New Roman"/>
+        </w:rPr>
+        <w:t>backend</w:t>
+      </w:r>
+      <w:proofErr w:type="spellEnd"/>
+      <w:r>
+        <w:rPr>
+          <w:rFonts w:ascii="Times New Roman" w:hAnsi="Times New Roman" w:cs="Times New Roman"/>
+        </w:rPr>
+        <w:t xml:space="preserve"> </w:t>
+      </w:r>
+      <w:proofErr w:type="spellStart"/>
+      <w:r>
+        <w:rPr>
+          <w:rFonts w:ascii="Times New Roman" w:hAnsi="Times New Roman" w:cs="Times New Roman"/>
+        </w:rPr>
+        <w:t>project</w:t>
+      </w:r>
+      <w:proofErr w:type="spellEnd"/>
+      <w:r>
+        <w:rPr>
+          <w:rFonts w:ascii="Times New Roman" w:hAnsi="Times New Roman" w:cs="Times New Roman"/>
+        </w:rPr>
+        <w:t xml:space="preserve">, </w:t>
+      </w:r>
+      <w:proofErr w:type="spellStart"/>
+      <w:r>
+        <w:rPr>
+          <w:rFonts w:ascii="Times New Roman" w:hAnsi="Times New Roman" w:cs="Times New Roman"/>
+        </w:rPr>
+        <w:t>and</w:t>
+      </w:r>
+      <w:proofErr w:type="spellEnd"/>
+      <w:r>
+        <w:rPr>
+          <w:rFonts w:ascii="Times New Roman" w:hAnsi="Times New Roman" w:cs="Times New Roman"/>
+        </w:rPr>
+        <w:t xml:space="preserve"> </w:t>
+      </w:r>
+      <w:proofErr w:type="spellStart"/>
+      <w:r>
+        <w:rPr>
+          <w:rFonts w:ascii="Times New Roman" w:hAnsi="Times New Roman" w:cs="Times New Roman"/>
+        </w:rPr>
+        <w:t>lastly</w:t>
+      </w:r>
+      <w:proofErr w:type="spellEnd"/>
+      <w:r>
+        <w:rPr>
+          <w:rFonts w:ascii="Times New Roman" w:hAnsi="Times New Roman" w:cs="Times New Roman"/>
+        </w:rPr>
+        <w:t xml:space="preserve"> </w:t>
+      </w:r>
+      <w:proofErr w:type="spellStart"/>
+      <w:r>
+        <w:rPr>
+          <w:rFonts w:ascii="Times New Roman" w:hAnsi="Times New Roman" w:cs="Times New Roman"/>
+        </w:rPr>
+        <w:t>the</w:t>
+      </w:r>
+      <w:proofErr w:type="spellEnd"/>
+      <w:r>
+        <w:rPr>
+          <w:rFonts w:ascii="Times New Roman" w:hAnsi="Times New Roman" w:cs="Times New Roman"/>
+        </w:rPr>
+        <w:t xml:space="preserve"> </w:t>
+      </w:r>
+      <w:proofErr w:type="spellStart"/>
+      <w:r>
+        <w:rPr>
+          <w:rFonts w:ascii="Times New Roman" w:hAnsi="Times New Roman" w:cs="Times New Roman"/>
+        </w:rPr>
+        <w:t>front</w:t>
+      </w:r>
+      <w:proofErr w:type="spellEnd"/>
+      <w:r>
+        <w:rPr>
+          <w:rFonts w:ascii="Times New Roman" w:hAnsi="Times New Roman" w:cs="Times New Roman"/>
+        </w:rPr>
+        <w:t xml:space="preserve"> </w:t>
+      </w:r>
+      <w:proofErr w:type="spellStart"/>
+      <w:r>
+        <w:rPr>
+          <w:rFonts w:ascii="Times New Roman" w:hAnsi="Times New Roman" w:cs="Times New Roman"/>
+        </w:rPr>
+        <w:t>project</w:t>
+      </w:r>
+      <w:proofErr w:type="spellEnd"/>
+      <w:r>
+        <w:rPr>
+          <w:rFonts w:ascii="Times New Roman" w:hAnsi="Times New Roman" w:cs="Times New Roman"/>
+        </w:rPr>
+        <w:t xml:space="preserve">. </w:t>
+      </w:r>
+      <w:proofErr w:type="spellStart"/>
+      <w:r>
+        <w:rPr>
+          <w:rFonts w:ascii="Times New Roman" w:hAnsi="Times New Roman" w:cs="Times New Roman"/>
+        </w:rPr>
+        <w:t>We</w:t>
+      </w:r>
+      <w:proofErr w:type="spellEnd"/>
+      <w:r>
+        <w:rPr>
+          <w:rFonts w:ascii="Times New Roman" w:hAnsi="Times New Roman" w:cs="Times New Roman"/>
+        </w:rPr>
+        <w:t xml:space="preserve"> </w:t>
+      </w:r>
+      <w:proofErr w:type="spellStart"/>
+      <w:r>
+        <w:rPr>
+          <w:rFonts w:ascii="Times New Roman" w:hAnsi="Times New Roman" w:cs="Times New Roman"/>
+        </w:rPr>
+        <w:t>uploaded</w:t>
+      </w:r>
+      <w:proofErr w:type="spellEnd"/>
+      <w:r>
+        <w:rPr>
+          <w:rFonts w:ascii="Times New Roman" w:hAnsi="Times New Roman" w:cs="Times New Roman"/>
+        </w:rPr>
+        <w:t xml:space="preserve"> </w:t>
+      </w:r>
+      <w:proofErr w:type="spellStart"/>
+      <w:r>
+        <w:rPr>
+          <w:rFonts w:ascii="Times New Roman" w:hAnsi="Times New Roman" w:cs="Times New Roman"/>
+        </w:rPr>
+        <w:t>the</w:t>
+      </w:r>
+      <w:proofErr w:type="spellEnd"/>
+      <w:r>
+        <w:rPr>
+          <w:rFonts w:ascii="Times New Roman" w:hAnsi="Times New Roman" w:cs="Times New Roman"/>
+        </w:rPr>
+        <w:t xml:space="preserve"> </w:t>
+      </w:r>
+      <w:proofErr w:type="spellStart"/>
+      <w:r>
+        <w:rPr>
+          <w:rFonts w:ascii="Times New Roman" w:hAnsi="Times New Roman" w:cs="Times New Roman"/>
+        </w:rPr>
+        <w:t>database</w:t>
+      </w:r>
+      <w:proofErr w:type="spellEnd"/>
+      <w:r>
+        <w:rPr>
+          <w:rFonts w:ascii="Times New Roman" w:hAnsi="Times New Roman" w:cs="Times New Roman"/>
+        </w:rPr>
+        <w:t xml:space="preserve"> </w:t>
+      </w:r>
+      <w:proofErr w:type="spellStart"/>
+      <w:r>
+        <w:rPr>
+          <w:rFonts w:ascii="Times New Roman" w:hAnsi="Times New Roman" w:cs="Times New Roman"/>
+        </w:rPr>
+        <w:t>and</w:t>
+      </w:r>
+      <w:proofErr w:type="spellEnd"/>
+      <w:r>
+        <w:rPr>
+          <w:rFonts w:ascii="Times New Roman" w:hAnsi="Times New Roman" w:cs="Times New Roman"/>
+        </w:rPr>
+        <w:t xml:space="preserve"> </w:t>
+      </w:r>
+      <w:proofErr w:type="spellStart"/>
+      <w:r>
+        <w:rPr>
+          <w:rFonts w:ascii="Times New Roman" w:hAnsi="Times New Roman" w:cs="Times New Roman"/>
+        </w:rPr>
+        <w:t>backend</w:t>
+      </w:r>
+      <w:proofErr w:type="spellEnd"/>
+      <w:r>
+        <w:rPr>
+          <w:rFonts w:ascii="Times New Roman" w:hAnsi="Times New Roman" w:cs="Times New Roman"/>
+        </w:rPr>
+        <w:t xml:space="preserve"> </w:t>
+      </w:r>
+      <w:proofErr w:type="spellStart"/>
+      <w:r>
+        <w:rPr>
+          <w:rFonts w:ascii="Times New Roman" w:hAnsi="Times New Roman" w:cs="Times New Roman"/>
+        </w:rPr>
+        <w:t>project</w:t>
+      </w:r>
+      <w:proofErr w:type="spellEnd"/>
+      <w:r>
+        <w:rPr>
+          <w:rFonts w:ascii="Times New Roman" w:hAnsi="Times New Roman" w:cs="Times New Roman"/>
+        </w:rPr>
+        <w:t xml:space="preserve"> </w:t>
+      </w:r>
+      <w:proofErr w:type="spellStart"/>
+      <w:r>
+        <w:rPr>
+          <w:rFonts w:ascii="Times New Roman" w:hAnsi="Times New Roman" w:cs="Times New Roman"/>
+        </w:rPr>
+        <w:t>to</w:t>
+      </w:r>
+      <w:proofErr w:type="spellEnd"/>
+      <w:r>
+        <w:rPr>
+          <w:rFonts w:ascii="Times New Roman" w:hAnsi="Times New Roman" w:cs="Times New Roman"/>
+        </w:rPr>
+        <w:t xml:space="preserve"> smarterasp.net, </w:t>
+      </w:r>
+      <w:proofErr w:type="spellStart"/>
+      <w:r>
+        <w:rPr>
+          <w:rFonts w:ascii="Times New Roman" w:hAnsi="Times New Roman" w:cs="Times New Roman"/>
+        </w:rPr>
+        <w:t>which</w:t>
+      </w:r>
+      <w:proofErr w:type="spellEnd"/>
+      <w:r>
+        <w:rPr>
+          <w:rFonts w:ascii="Times New Roman" w:hAnsi="Times New Roman" w:cs="Times New Roman"/>
+        </w:rPr>
+        <w:t xml:space="preserve"> has a 60-day </w:t>
+      </w:r>
+      <w:proofErr w:type="spellStart"/>
+      <w:r>
+        <w:rPr>
+          <w:rFonts w:ascii="Times New Roman" w:hAnsi="Times New Roman" w:cs="Times New Roman"/>
+        </w:rPr>
+        <w:t>free</w:t>
+      </w:r>
+      <w:proofErr w:type="spellEnd"/>
+      <w:r>
+        <w:rPr>
+          <w:rFonts w:ascii="Times New Roman" w:hAnsi="Times New Roman" w:cs="Times New Roman"/>
+        </w:rPr>
+        <w:t xml:space="preserve"> </w:t>
+      </w:r>
+      <w:proofErr w:type="spellStart"/>
+      <w:r>
+        <w:rPr>
+          <w:rFonts w:ascii="Times New Roman" w:hAnsi="Times New Roman" w:cs="Times New Roman"/>
+        </w:rPr>
+        <w:t>version</w:t>
+      </w:r>
+      <w:proofErr w:type="spellEnd"/>
+      <w:r>
+        <w:rPr>
+          <w:rFonts w:ascii="Times New Roman" w:hAnsi="Times New Roman" w:cs="Times New Roman"/>
+        </w:rPr>
+        <w:t xml:space="preserve">, </w:t>
+      </w:r>
+      <w:proofErr w:type="spellStart"/>
+      <w:r>
+        <w:rPr>
+          <w:rFonts w:ascii="Times New Roman" w:hAnsi="Times New Roman" w:cs="Times New Roman"/>
+        </w:rPr>
+        <w:t>and</w:t>
+      </w:r>
+      <w:proofErr w:type="spellEnd"/>
+      <w:r>
+        <w:rPr>
+          <w:rFonts w:ascii="Times New Roman" w:hAnsi="Times New Roman" w:cs="Times New Roman"/>
+        </w:rPr>
+        <w:t xml:space="preserve"> </w:t>
+      </w:r>
+      <w:proofErr w:type="spellStart"/>
+      <w:r>
+        <w:rPr>
+          <w:rFonts w:ascii="Times New Roman" w:hAnsi="Times New Roman" w:cs="Times New Roman"/>
+        </w:rPr>
+        <w:t>the</w:t>
+      </w:r>
+      <w:proofErr w:type="spellEnd"/>
+      <w:r>
+        <w:rPr>
+          <w:rFonts w:ascii="Times New Roman" w:hAnsi="Times New Roman" w:cs="Times New Roman"/>
+        </w:rPr>
+        <w:t xml:space="preserve"> </w:t>
+      </w:r>
+      <w:proofErr w:type="spellStart"/>
+      <w:r>
+        <w:rPr>
+          <w:rFonts w:ascii="Times New Roman" w:hAnsi="Times New Roman" w:cs="Times New Roman"/>
+        </w:rPr>
+        <w:t>frontend</w:t>
+      </w:r>
+      <w:proofErr w:type="spellEnd"/>
+      <w:r>
+        <w:rPr>
+          <w:rFonts w:ascii="Times New Roman" w:hAnsi="Times New Roman" w:cs="Times New Roman"/>
+        </w:rPr>
+        <w:t xml:space="preserve"> </w:t>
+      </w:r>
+      <w:proofErr w:type="spellStart"/>
+      <w:r>
+        <w:rPr>
+          <w:rFonts w:ascii="Times New Roman" w:hAnsi="Times New Roman" w:cs="Times New Roman"/>
+        </w:rPr>
+        <w:t>project</w:t>
+      </w:r>
+      <w:proofErr w:type="spellEnd"/>
+      <w:r>
+        <w:rPr>
+          <w:rFonts w:ascii="Times New Roman" w:hAnsi="Times New Roman" w:cs="Times New Roman"/>
+        </w:rPr>
+        <w:t xml:space="preserve"> </w:t>
+      </w:r>
+      <w:proofErr w:type="spellStart"/>
+      <w:r>
+        <w:rPr>
+          <w:rFonts w:ascii="Times New Roman" w:hAnsi="Times New Roman" w:cs="Times New Roman"/>
+        </w:rPr>
+        <w:t>with</w:t>
+      </w:r>
+      <w:proofErr w:type="spellEnd"/>
+      <w:r>
+        <w:rPr>
+          <w:rFonts w:ascii="Times New Roman" w:hAnsi="Times New Roman" w:cs="Times New Roman"/>
+        </w:rPr>
+        <w:t xml:space="preserve"> </w:t>
+      </w:r>
+      <w:proofErr w:type="spellStart"/>
+      <w:r>
+        <w:rPr>
+          <w:rFonts w:ascii="Times New Roman" w:hAnsi="Times New Roman" w:cs="Times New Roman"/>
+        </w:rPr>
+        <w:t>Vercelle</w:t>
+      </w:r>
+      <w:proofErr w:type="spellEnd"/>
+      <w:r>
+        <w:rPr>
+          <w:rFonts w:ascii="Times New Roman" w:hAnsi="Times New Roman" w:cs="Times New Roman"/>
+        </w:rPr>
+        <w:t xml:space="preserve">, </w:t>
+      </w:r>
+      <w:proofErr w:type="spellStart"/>
+      <w:r>
+        <w:rPr>
+          <w:rFonts w:ascii="Times New Roman" w:hAnsi="Times New Roman" w:cs="Times New Roman"/>
+        </w:rPr>
+        <w:t>one</w:t>
+      </w:r>
+      <w:proofErr w:type="spellEnd"/>
+      <w:r>
+        <w:rPr>
+          <w:rFonts w:ascii="Times New Roman" w:hAnsi="Times New Roman" w:cs="Times New Roman"/>
+        </w:rPr>
+        <w:t xml:space="preserve"> of </w:t>
+      </w:r>
+      <w:proofErr w:type="spellStart"/>
+      <w:r>
+        <w:rPr>
+          <w:rFonts w:ascii="Times New Roman" w:hAnsi="Times New Roman" w:cs="Times New Roman"/>
+        </w:rPr>
+        <w:t>the</w:t>
+      </w:r>
+      <w:proofErr w:type="spellEnd"/>
+      <w:r>
+        <w:rPr>
+          <w:rFonts w:ascii="Times New Roman" w:hAnsi="Times New Roman" w:cs="Times New Roman"/>
+        </w:rPr>
+        <w:t xml:space="preserve"> </w:t>
+      </w:r>
+      <w:proofErr w:type="spellStart"/>
+      <w:r>
+        <w:rPr>
+          <w:rFonts w:ascii="Times New Roman" w:hAnsi="Times New Roman" w:cs="Times New Roman"/>
+        </w:rPr>
+        <w:t>most</w:t>
+      </w:r>
+      <w:proofErr w:type="spellEnd"/>
+      <w:r>
+        <w:rPr>
+          <w:rFonts w:ascii="Times New Roman" w:hAnsi="Times New Roman" w:cs="Times New Roman"/>
+        </w:rPr>
+        <w:t xml:space="preserve"> </w:t>
+      </w:r>
+      <w:proofErr w:type="spellStart"/>
+      <w:r>
+        <w:rPr>
+          <w:rFonts w:ascii="Times New Roman" w:hAnsi="Times New Roman" w:cs="Times New Roman"/>
+        </w:rPr>
+        <w:t>used</w:t>
+      </w:r>
+      <w:proofErr w:type="spellEnd"/>
+      <w:r>
+        <w:rPr>
+          <w:rFonts w:ascii="Times New Roman" w:hAnsi="Times New Roman" w:cs="Times New Roman"/>
+        </w:rPr>
+        <w:t xml:space="preserve"> </w:t>
+      </w:r>
+      <w:proofErr w:type="spellStart"/>
+      <w:r>
+        <w:rPr>
+          <w:rFonts w:ascii="Times New Roman" w:hAnsi="Times New Roman" w:cs="Times New Roman"/>
+        </w:rPr>
+        <w:t>deploy</w:t>
+      </w:r>
+      <w:proofErr w:type="spellEnd"/>
+      <w:r>
+        <w:rPr>
+          <w:rFonts w:ascii="Times New Roman" w:hAnsi="Times New Roman" w:cs="Times New Roman"/>
+        </w:rPr>
+        <w:t xml:space="preserve"> </w:t>
+      </w:r>
+      <w:proofErr w:type="spellStart"/>
+      <w:r>
+        <w:rPr>
+          <w:rFonts w:ascii="Times New Roman" w:hAnsi="Times New Roman" w:cs="Times New Roman"/>
+        </w:rPr>
+        <w:t>applications</w:t>
+      </w:r>
+      <w:proofErr w:type="spellEnd"/>
+      <w:r>
+        <w:rPr>
+          <w:rFonts w:ascii="Times New Roman" w:hAnsi="Times New Roman" w:cs="Times New Roman"/>
+        </w:rPr>
+        <w:t xml:space="preserve">. Since </w:t>
+      </w:r>
+      <w:proofErr w:type="spellStart"/>
+      <w:r>
+        <w:rPr>
+          <w:rFonts w:ascii="Times New Roman" w:hAnsi="Times New Roman" w:cs="Times New Roman"/>
+        </w:rPr>
+        <w:t>we</w:t>
+      </w:r>
+      <w:proofErr w:type="spellEnd"/>
+      <w:r>
+        <w:rPr>
+          <w:rFonts w:ascii="Times New Roman" w:hAnsi="Times New Roman" w:cs="Times New Roman"/>
+        </w:rPr>
+        <w:t xml:space="preserve"> </w:t>
+      </w:r>
+      <w:proofErr w:type="spellStart"/>
+      <w:r>
+        <w:rPr>
+          <w:rFonts w:ascii="Times New Roman" w:hAnsi="Times New Roman" w:cs="Times New Roman"/>
+        </w:rPr>
+        <w:t>handle</w:t>
+      </w:r>
+      <w:proofErr w:type="spellEnd"/>
+      <w:r>
+        <w:rPr>
+          <w:rFonts w:ascii="Times New Roman" w:hAnsi="Times New Roman" w:cs="Times New Roman"/>
+        </w:rPr>
+        <w:t xml:space="preserve"> </w:t>
+      </w:r>
+      <w:proofErr w:type="spellStart"/>
+      <w:r>
+        <w:rPr>
+          <w:rFonts w:ascii="Times New Roman" w:hAnsi="Times New Roman" w:cs="Times New Roman"/>
+        </w:rPr>
+        <w:t>the</w:t>
+      </w:r>
+      <w:proofErr w:type="spellEnd"/>
+      <w:r>
+        <w:rPr>
+          <w:rFonts w:ascii="Times New Roman" w:hAnsi="Times New Roman" w:cs="Times New Roman"/>
+        </w:rPr>
+        <w:t xml:space="preserve"> </w:t>
+      </w:r>
+      <w:proofErr w:type="spellStart"/>
+      <w:r>
+        <w:rPr>
+          <w:rFonts w:ascii="Times New Roman" w:hAnsi="Times New Roman" w:cs="Times New Roman"/>
+        </w:rPr>
+        <w:t>deployment</w:t>
+      </w:r>
+      <w:proofErr w:type="spellEnd"/>
+      <w:r>
+        <w:rPr>
+          <w:rFonts w:ascii="Times New Roman" w:hAnsi="Times New Roman" w:cs="Times New Roman"/>
+        </w:rPr>
+        <w:t xml:space="preserve"> </w:t>
+      </w:r>
+      <w:proofErr w:type="spellStart"/>
+      <w:r>
+        <w:rPr>
+          <w:rFonts w:ascii="Times New Roman" w:hAnsi="Times New Roman" w:cs="Times New Roman"/>
+        </w:rPr>
+        <w:t>operations</w:t>
+      </w:r>
+      <w:proofErr w:type="spellEnd"/>
+      <w:r>
+        <w:rPr>
+          <w:rFonts w:ascii="Times New Roman" w:hAnsi="Times New Roman" w:cs="Times New Roman"/>
+        </w:rPr>
+        <w:t xml:space="preserve"> </w:t>
+      </w:r>
+      <w:proofErr w:type="spellStart"/>
+      <w:r>
+        <w:rPr>
+          <w:rFonts w:ascii="Times New Roman" w:hAnsi="Times New Roman" w:cs="Times New Roman"/>
+        </w:rPr>
+        <w:t>free</w:t>
+      </w:r>
+      <w:proofErr w:type="spellEnd"/>
+      <w:r>
+        <w:rPr>
+          <w:rFonts w:ascii="Times New Roman" w:hAnsi="Times New Roman" w:cs="Times New Roman"/>
+        </w:rPr>
+        <w:t xml:space="preserve"> of </w:t>
+      </w:r>
+      <w:proofErr w:type="spellStart"/>
+      <w:r>
+        <w:rPr>
+          <w:rFonts w:ascii="Times New Roman" w:hAnsi="Times New Roman" w:cs="Times New Roman"/>
+        </w:rPr>
+        <w:t>charge</w:t>
+      </w:r>
+      <w:proofErr w:type="spellEnd"/>
+      <w:r>
+        <w:rPr>
+          <w:rFonts w:ascii="Times New Roman" w:hAnsi="Times New Roman" w:cs="Times New Roman"/>
+        </w:rPr>
+        <w:t xml:space="preserve">, </w:t>
+      </w:r>
+      <w:proofErr w:type="spellStart"/>
+      <w:r>
+        <w:rPr>
+          <w:rFonts w:ascii="Times New Roman" w:hAnsi="Times New Roman" w:cs="Times New Roman"/>
+        </w:rPr>
+        <w:t>we</w:t>
+      </w:r>
+      <w:proofErr w:type="spellEnd"/>
+      <w:r>
+        <w:rPr>
+          <w:rFonts w:ascii="Times New Roman" w:hAnsi="Times New Roman" w:cs="Times New Roman"/>
+        </w:rPr>
+        <w:t xml:space="preserve"> </w:t>
+      </w:r>
+      <w:proofErr w:type="spellStart"/>
+      <w:r>
+        <w:rPr>
+          <w:rFonts w:ascii="Times New Roman" w:hAnsi="Times New Roman" w:cs="Times New Roman"/>
+        </w:rPr>
+        <w:t>have</w:t>
+      </w:r>
+      <w:proofErr w:type="spellEnd"/>
+      <w:r>
+        <w:rPr>
+          <w:rFonts w:ascii="Times New Roman" w:hAnsi="Times New Roman" w:cs="Times New Roman"/>
+        </w:rPr>
+        <w:t xml:space="preserve"> </w:t>
+      </w:r>
+      <w:proofErr w:type="spellStart"/>
+      <w:r>
+        <w:rPr>
+          <w:rFonts w:ascii="Times New Roman" w:hAnsi="Times New Roman" w:cs="Times New Roman"/>
+        </w:rPr>
+        <w:t>limited</w:t>
+      </w:r>
+      <w:proofErr w:type="spellEnd"/>
+      <w:r>
+        <w:rPr>
+          <w:rFonts w:ascii="Times New Roman" w:hAnsi="Times New Roman" w:cs="Times New Roman"/>
+        </w:rPr>
+        <w:t xml:space="preserve"> </w:t>
+      </w:r>
+      <w:proofErr w:type="spellStart"/>
+      <w:r>
+        <w:rPr>
+          <w:rFonts w:ascii="Times New Roman" w:hAnsi="Times New Roman" w:cs="Times New Roman"/>
+        </w:rPr>
+        <w:t>use</w:t>
+      </w:r>
+      <w:proofErr w:type="spellEnd"/>
+      <w:r>
+        <w:rPr>
+          <w:rFonts w:ascii="Times New Roman" w:hAnsi="Times New Roman" w:cs="Times New Roman"/>
+        </w:rPr>
+        <w:t xml:space="preserve"> of </w:t>
+      </w:r>
+      <w:proofErr w:type="spellStart"/>
+      <w:r>
+        <w:rPr>
+          <w:rFonts w:ascii="Times New Roman" w:hAnsi="Times New Roman" w:cs="Times New Roman"/>
+        </w:rPr>
+        <w:t>the</w:t>
+      </w:r>
+      <w:proofErr w:type="spellEnd"/>
+      <w:r>
+        <w:rPr>
+          <w:rFonts w:ascii="Times New Roman" w:hAnsi="Times New Roman" w:cs="Times New Roman"/>
+        </w:rPr>
+        <w:t xml:space="preserve"> </w:t>
+      </w:r>
+      <w:proofErr w:type="spellStart"/>
+      <w:r>
+        <w:rPr>
+          <w:rFonts w:ascii="Times New Roman" w:hAnsi="Times New Roman" w:cs="Times New Roman"/>
+        </w:rPr>
+        <w:t>database</w:t>
+      </w:r>
+      <w:proofErr w:type="spellEnd"/>
+      <w:r>
+        <w:rPr>
+          <w:rFonts w:ascii="Times New Roman" w:hAnsi="Times New Roman" w:cs="Times New Roman"/>
+        </w:rPr>
+        <w:t xml:space="preserve"> </w:t>
+      </w:r>
+      <w:proofErr w:type="spellStart"/>
+      <w:r>
+        <w:rPr>
+          <w:rFonts w:ascii="Times New Roman" w:hAnsi="Times New Roman" w:cs="Times New Roman"/>
+        </w:rPr>
+        <w:t>and</w:t>
+      </w:r>
+      <w:proofErr w:type="spellEnd"/>
+      <w:r>
+        <w:rPr>
+          <w:rFonts w:ascii="Times New Roman" w:hAnsi="Times New Roman" w:cs="Times New Roman"/>
+        </w:rPr>
+        <w:t xml:space="preserve"> </w:t>
+      </w:r>
+      <w:proofErr w:type="spellStart"/>
+      <w:r>
+        <w:rPr>
+          <w:rFonts w:ascii="Times New Roman" w:hAnsi="Times New Roman" w:cs="Times New Roman"/>
+        </w:rPr>
+        <w:t>backend</w:t>
+      </w:r>
+      <w:proofErr w:type="spellEnd"/>
+      <w:r>
+        <w:rPr>
+          <w:rFonts w:ascii="Times New Roman" w:hAnsi="Times New Roman" w:cs="Times New Roman"/>
+        </w:rPr>
+        <w:t xml:space="preserve"> </w:t>
+      </w:r>
+      <w:proofErr w:type="spellStart"/>
+      <w:r>
+        <w:rPr>
+          <w:rFonts w:ascii="Times New Roman" w:hAnsi="Times New Roman" w:cs="Times New Roman"/>
+        </w:rPr>
+        <w:t>project</w:t>
+      </w:r>
+      <w:proofErr w:type="spellEnd"/>
+      <w:r>
+        <w:rPr>
+          <w:rFonts w:ascii="Times New Roman" w:hAnsi="Times New Roman" w:cs="Times New Roman"/>
+        </w:rPr>
+        <w:t xml:space="preserve">, </w:t>
+      </w:r>
+      <w:proofErr w:type="spellStart"/>
+      <w:r>
+        <w:rPr>
+          <w:rFonts w:ascii="Times New Roman" w:hAnsi="Times New Roman" w:cs="Times New Roman"/>
+        </w:rPr>
+        <w:t>and</w:t>
+      </w:r>
+      <w:proofErr w:type="spellEnd"/>
+      <w:r>
+        <w:rPr>
+          <w:rFonts w:ascii="Times New Roman" w:hAnsi="Times New Roman" w:cs="Times New Roman"/>
+        </w:rPr>
+        <w:t xml:space="preserve"> </w:t>
+      </w:r>
+      <w:proofErr w:type="spellStart"/>
+      <w:r>
+        <w:rPr>
+          <w:rFonts w:ascii="Times New Roman" w:hAnsi="Times New Roman" w:cs="Times New Roman"/>
+        </w:rPr>
+        <w:t>we</w:t>
+      </w:r>
+      <w:proofErr w:type="spellEnd"/>
+      <w:r>
+        <w:rPr>
+          <w:rFonts w:ascii="Times New Roman" w:hAnsi="Times New Roman" w:cs="Times New Roman"/>
+        </w:rPr>
+        <w:t xml:space="preserve"> </w:t>
+      </w:r>
+      <w:proofErr w:type="spellStart"/>
+      <w:r>
+        <w:rPr>
+          <w:rFonts w:ascii="Times New Roman" w:hAnsi="Times New Roman" w:cs="Times New Roman"/>
+        </w:rPr>
+        <w:t>cannot</w:t>
+      </w:r>
+      <w:proofErr w:type="spellEnd"/>
+      <w:r>
+        <w:rPr>
+          <w:rFonts w:ascii="Times New Roman" w:hAnsi="Times New Roman" w:cs="Times New Roman"/>
+        </w:rPr>
+        <w:t xml:space="preserve"> </w:t>
+      </w:r>
+      <w:proofErr w:type="spellStart"/>
+      <w:r>
+        <w:rPr>
+          <w:rFonts w:ascii="Times New Roman" w:hAnsi="Times New Roman" w:cs="Times New Roman"/>
+        </w:rPr>
+        <w:t>use</w:t>
+      </w:r>
+      <w:proofErr w:type="spellEnd"/>
+      <w:r>
+        <w:rPr>
+          <w:rFonts w:ascii="Times New Roman" w:hAnsi="Times New Roman" w:cs="Times New Roman"/>
+        </w:rPr>
+        <w:t xml:space="preserve"> </w:t>
+      </w:r>
+      <w:proofErr w:type="spellStart"/>
+      <w:r>
+        <w:rPr>
+          <w:rFonts w:ascii="Times New Roman" w:hAnsi="Times New Roman" w:cs="Times New Roman"/>
+        </w:rPr>
+        <w:t>the</w:t>
+      </w:r>
+      <w:proofErr w:type="spellEnd"/>
+      <w:r>
+        <w:rPr>
+          <w:rFonts w:ascii="Times New Roman" w:hAnsi="Times New Roman" w:cs="Times New Roman"/>
+        </w:rPr>
+        <w:t xml:space="preserve"> domain name </w:t>
+      </w:r>
+      <w:proofErr w:type="spellStart"/>
+      <w:r>
+        <w:rPr>
+          <w:rFonts w:ascii="Times New Roman" w:hAnsi="Times New Roman" w:cs="Times New Roman"/>
+        </w:rPr>
+        <w:t>we</w:t>
+      </w:r>
+      <w:proofErr w:type="spellEnd"/>
+      <w:r>
+        <w:rPr>
+          <w:rFonts w:ascii="Times New Roman" w:hAnsi="Times New Roman" w:cs="Times New Roman"/>
+        </w:rPr>
+        <w:t xml:space="preserve"> </w:t>
+      </w:r>
+      <w:proofErr w:type="spellStart"/>
+      <w:r>
+        <w:rPr>
+          <w:rFonts w:ascii="Times New Roman" w:hAnsi="Times New Roman" w:cs="Times New Roman"/>
+        </w:rPr>
+        <w:t>want</w:t>
+      </w:r>
+      <w:proofErr w:type="spellEnd"/>
+      <w:r>
+        <w:rPr>
+          <w:rFonts w:ascii="Times New Roman" w:hAnsi="Times New Roman" w:cs="Times New Roman"/>
+        </w:rPr>
+        <w:t xml:space="preserve"> in </w:t>
+      </w:r>
+      <w:proofErr w:type="spellStart"/>
+      <w:r>
+        <w:rPr>
+          <w:rFonts w:ascii="Times New Roman" w:hAnsi="Times New Roman" w:cs="Times New Roman"/>
+        </w:rPr>
+        <w:t>the</w:t>
+      </w:r>
+      <w:proofErr w:type="spellEnd"/>
+      <w:r>
+        <w:rPr>
+          <w:rFonts w:ascii="Times New Roman" w:hAnsi="Times New Roman" w:cs="Times New Roman"/>
+        </w:rPr>
+        <w:t xml:space="preserve"> </w:t>
+      </w:r>
+      <w:proofErr w:type="spellStart"/>
+      <w:r>
+        <w:rPr>
+          <w:rFonts w:ascii="Times New Roman" w:hAnsi="Times New Roman" w:cs="Times New Roman"/>
+        </w:rPr>
+        <w:t>frontend</w:t>
+      </w:r>
+      <w:proofErr w:type="spellEnd"/>
+      <w:r>
+        <w:rPr>
+          <w:rFonts w:ascii="Times New Roman" w:hAnsi="Times New Roman" w:cs="Times New Roman"/>
+        </w:rPr>
+        <w:t xml:space="preserve"> </w:t>
+      </w:r>
+      <w:proofErr w:type="spellStart"/>
+      <w:r>
+        <w:rPr>
+          <w:rFonts w:ascii="Times New Roman" w:hAnsi="Times New Roman" w:cs="Times New Roman"/>
+        </w:rPr>
+        <w:t>project</w:t>
+      </w:r>
+      <w:proofErr w:type="spellEnd"/>
+      <w:r>
+        <w:rPr>
+          <w:rFonts w:ascii="Times New Roman" w:hAnsi="Times New Roman" w:cs="Times New Roman"/>
+        </w:rPr>
+        <w:t xml:space="preserve">. </w:t>
+      </w:r>
+      <w:proofErr w:type="spellStart"/>
+      <w:r>
+        <w:rPr>
+          <w:rFonts w:ascii="Times New Roman" w:hAnsi="Times New Roman" w:cs="Times New Roman"/>
+        </w:rPr>
+        <w:t>In</w:t>
+      </w:r>
+      <w:proofErr w:type="spellEnd"/>
+      <w:r>
+        <w:rPr>
+          <w:rFonts w:ascii="Times New Roman" w:hAnsi="Times New Roman" w:cs="Times New Roman"/>
+        </w:rPr>
+        <w:t xml:space="preserve"> </w:t>
+      </w:r>
+      <w:proofErr w:type="spellStart"/>
+      <w:r>
+        <w:rPr>
+          <w:rFonts w:ascii="Times New Roman" w:hAnsi="Times New Roman" w:cs="Times New Roman"/>
+        </w:rPr>
+        <w:t>the</w:t>
+      </w:r>
+      <w:proofErr w:type="spellEnd"/>
+      <w:r>
+        <w:rPr>
+          <w:rFonts w:ascii="Times New Roman" w:hAnsi="Times New Roman" w:cs="Times New Roman"/>
+        </w:rPr>
+        <w:t xml:space="preserve"> </w:t>
+      </w:r>
+      <w:proofErr w:type="spellStart"/>
+      <w:r>
+        <w:rPr>
+          <w:rFonts w:ascii="Times New Roman" w:hAnsi="Times New Roman" w:cs="Times New Roman"/>
+        </w:rPr>
+        <w:t>future</w:t>
+      </w:r>
+      <w:proofErr w:type="spellEnd"/>
+      <w:r>
+        <w:rPr>
+          <w:rFonts w:ascii="Times New Roman" w:hAnsi="Times New Roman" w:cs="Times New Roman"/>
+        </w:rPr>
+        <w:t xml:space="preserve">, </w:t>
+      </w:r>
+      <w:proofErr w:type="spellStart"/>
+      <w:r>
+        <w:rPr>
+          <w:rFonts w:ascii="Times New Roman" w:hAnsi="Times New Roman" w:cs="Times New Roman"/>
+        </w:rPr>
+        <w:t>after</w:t>
+      </w:r>
+      <w:proofErr w:type="spellEnd"/>
+      <w:r>
+        <w:rPr>
+          <w:rFonts w:ascii="Times New Roman" w:hAnsi="Times New Roman" w:cs="Times New Roman"/>
+        </w:rPr>
+        <w:t xml:space="preserve"> </w:t>
+      </w:r>
+      <w:proofErr w:type="spellStart"/>
+      <w:r>
+        <w:rPr>
+          <w:rFonts w:ascii="Times New Roman" w:hAnsi="Times New Roman" w:cs="Times New Roman"/>
+        </w:rPr>
+        <w:t>the</w:t>
+      </w:r>
+      <w:proofErr w:type="spellEnd"/>
+      <w:r>
+        <w:rPr>
+          <w:rFonts w:ascii="Times New Roman" w:hAnsi="Times New Roman" w:cs="Times New Roman"/>
+        </w:rPr>
+        <w:t xml:space="preserve"> </w:t>
+      </w:r>
+      <w:proofErr w:type="spellStart"/>
+      <w:r>
+        <w:rPr>
+          <w:rFonts w:ascii="Times New Roman" w:hAnsi="Times New Roman" w:cs="Times New Roman"/>
+        </w:rPr>
+        <w:t>project</w:t>
+      </w:r>
+      <w:proofErr w:type="spellEnd"/>
+      <w:r>
+        <w:rPr>
+          <w:rFonts w:ascii="Times New Roman" w:hAnsi="Times New Roman" w:cs="Times New Roman"/>
+        </w:rPr>
+        <w:t xml:space="preserve"> is </w:t>
+      </w:r>
+      <w:proofErr w:type="spellStart"/>
+      <w:r>
+        <w:rPr>
+          <w:rFonts w:ascii="Times New Roman" w:hAnsi="Times New Roman" w:cs="Times New Roman"/>
+        </w:rPr>
+        <w:t>implemented</w:t>
+      </w:r>
+      <w:proofErr w:type="spellEnd"/>
+      <w:r>
+        <w:rPr>
+          <w:rFonts w:ascii="Times New Roman" w:hAnsi="Times New Roman" w:cs="Times New Roman"/>
+        </w:rPr>
+        <w:t xml:space="preserve"> in </w:t>
+      </w:r>
+      <w:proofErr w:type="spellStart"/>
+      <w:r>
+        <w:rPr>
+          <w:rFonts w:ascii="Times New Roman" w:hAnsi="Times New Roman" w:cs="Times New Roman"/>
+        </w:rPr>
+        <w:t>real</w:t>
+      </w:r>
+      <w:proofErr w:type="spellEnd"/>
+      <w:r>
+        <w:rPr>
+          <w:rFonts w:ascii="Times New Roman" w:hAnsi="Times New Roman" w:cs="Times New Roman"/>
+        </w:rPr>
+        <w:t xml:space="preserve"> life, </w:t>
+      </w:r>
+      <w:proofErr w:type="spellStart"/>
+      <w:r>
+        <w:rPr>
+          <w:rFonts w:ascii="Times New Roman" w:hAnsi="Times New Roman" w:cs="Times New Roman"/>
+        </w:rPr>
+        <w:t>we</w:t>
+      </w:r>
+      <w:proofErr w:type="spellEnd"/>
+      <w:r>
+        <w:rPr>
+          <w:rFonts w:ascii="Times New Roman" w:hAnsi="Times New Roman" w:cs="Times New Roman"/>
+        </w:rPr>
+        <w:t xml:space="preserve"> plan </w:t>
+      </w:r>
+      <w:proofErr w:type="spellStart"/>
+      <w:r>
+        <w:rPr>
+          <w:rFonts w:ascii="Times New Roman" w:hAnsi="Times New Roman" w:cs="Times New Roman"/>
+        </w:rPr>
+        <w:t>to</w:t>
+      </w:r>
+      <w:proofErr w:type="spellEnd"/>
+      <w:r>
+        <w:rPr>
+          <w:rFonts w:ascii="Times New Roman" w:hAnsi="Times New Roman" w:cs="Times New Roman"/>
+        </w:rPr>
+        <w:t xml:space="preserve"> </w:t>
+      </w:r>
+      <w:proofErr w:type="spellStart"/>
+      <w:r>
+        <w:rPr>
+          <w:rFonts w:ascii="Times New Roman" w:hAnsi="Times New Roman" w:cs="Times New Roman"/>
+        </w:rPr>
+        <w:t>purchase</w:t>
+      </w:r>
+      <w:proofErr w:type="spellEnd"/>
+      <w:r>
+        <w:rPr>
+          <w:rFonts w:ascii="Times New Roman" w:hAnsi="Times New Roman" w:cs="Times New Roman"/>
+        </w:rPr>
+        <w:t xml:space="preserve"> </w:t>
+      </w:r>
+      <w:proofErr w:type="spellStart"/>
+      <w:r>
+        <w:rPr>
+          <w:rFonts w:ascii="Times New Roman" w:hAnsi="Times New Roman" w:cs="Times New Roman"/>
+        </w:rPr>
+        <w:t>the</w:t>
+      </w:r>
+      <w:proofErr w:type="spellEnd"/>
+      <w:r>
+        <w:rPr>
+          <w:rFonts w:ascii="Times New Roman" w:hAnsi="Times New Roman" w:cs="Times New Roman"/>
+        </w:rPr>
+        <w:t xml:space="preserve"> domain name, </w:t>
+      </w:r>
+      <w:proofErr w:type="spellStart"/>
+      <w:r>
+        <w:rPr>
+          <w:rFonts w:ascii="Times New Roman" w:hAnsi="Times New Roman" w:cs="Times New Roman"/>
+        </w:rPr>
+        <w:t>use</w:t>
+      </w:r>
+      <w:proofErr w:type="spellEnd"/>
+      <w:r>
+        <w:rPr>
+          <w:rFonts w:ascii="Times New Roman" w:hAnsi="Times New Roman" w:cs="Times New Roman"/>
+        </w:rPr>
+        <w:t xml:space="preserve"> </w:t>
+      </w:r>
+      <w:proofErr w:type="spellStart"/>
+      <w:r>
+        <w:rPr>
+          <w:rFonts w:ascii="Times New Roman" w:hAnsi="Times New Roman" w:cs="Times New Roman"/>
+        </w:rPr>
+        <w:t>better</w:t>
+      </w:r>
+      <w:proofErr w:type="spellEnd"/>
+      <w:r>
+        <w:rPr>
+          <w:rFonts w:ascii="Times New Roman" w:hAnsi="Times New Roman" w:cs="Times New Roman"/>
+        </w:rPr>
+        <w:t xml:space="preserve"> </w:t>
+      </w:r>
+      <w:proofErr w:type="spellStart"/>
+      <w:r>
+        <w:rPr>
+          <w:rFonts w:ascii="Times New Roman" w:hAnsi="Times New Roman" w:cs="Times New Roman"/>
+        </w:rPr>
+        <w:t>deployment</w:t>
+      </w:r>
+      <w:proofErr w:type="spellEnd"/>
+      <w:r>
+        <w:rPr>
+          <w:rFonts w:ascii="Times New Roman" w:hAnsi="Times New Roman" w:cs="Times New Roman"/>
+        </w:rPr>
+        <w:t xml:space="preserve"> </w:t>
+      </w:r>
+      <w:proofErr w:type="spellStart"/>
+      <w:r>
+        <w:rPr>
+          <w:rFonts w:ascii="Times New Roman" w:hAnsi="Times New Roman" w:cs="Times New Roman"/>
+        </w:rPr>
+        <w:t>applications</w:t>
+      </w:r>
+      <w:proofErr w:type="spellEnd"/>
+      <w:r>
+        <w:rPr>
+          <w:rFonts w:ascii="Times New Roman" w:hAnsi="Times New Roman" w:cs="Times New Roman"/>
+        </w:rPr>
+        <w:t xml:space="preserve"> </w:t>
+      </w:r>
+      <w:proofErr w:type="spellStart"/>
+      <w:r>
+        <w:rPr>
+          <w:rFonts w:ascii="Times New Roman" w:hAnsi="Times New Roman" w:cs="Times New Roman"/>
+        </w:rPr>
+        <w:t>and</w:t>
+      </w:r>
+      <w:proofErr w:type="spellEnd"/>
+      <w:r>
+        <w:rPr>
+          <w:rFonts w:ascii="Times New Roman" w:hAnsi="Times New Roman" w:cs="Times New Roman"/>
+        </w:rPr>
+        <w:t xml:space="preserve"> </w:t>
+      </w:r>
+      <w:proofErr w:type="spellStart"/>
+      <w:r>
+        <w:rPr>
+          <w:rFonts w:ascii="Times New Roman" w:hAnsi="Times New Roman" w:cs="Times New Roman"/>
+        </w:rPr>
+        <w:t>upload</w:t>
+      </w:r>
+      <w:proofErr w:type="spellEnd"/>
+      <w:r>
+        <w:rPr>
+          <w:rFonts w:ascii="Times New Roman" w:hAnsi="Times New Roman" w:cs="Times New Roman"/>
+        </w:rPr>
+        <w:t xml:space="preserve"> </w:t>
+      </w:r>
+      <w:proofErr w:type="spellStart"/>
+      <w:r>
+        <w:rPr>
+          <w:rFonts w:ascii="Times New Roman" w:hAnsi="Times New Roman" w:cs="Times New Roman"/>
+        </w:rPr>
+        <w:t>our</w:t>
+      </w:r>
+      <w:proofErr w:type="spellEnd"/>
+      <w:r>
+        <w:rPr>
+          <w:rFonts w:ascii="Times New Roman" w:hAnsi="Times New Roman" w:cs="Times New Roman"/>
+        </w:rPr>
+        <w:t xml:space="preserve"> </w:t>
+      </w:r>
+      <w:proofErr w:type="spellStart"/>
+      <w:r>
+        <w:rPr>
+          <w:rFonts w:ascii="Times New Roman" w:hAnsi="Times New Roman" w:cs="Times New Roman"/>
+        </w:rPr>
+        <w:t>projects</w:t>
+      </w:r>
+      <w:proofErr w:type="spellEnd"/>
+      <w:r>
+        <w:rPr>
+          <w:rFonts w:ascii="Times New Roman" w:hAnsi="Times New Roman" w:cs="Times New Roman"/>
+        </w:rPr>
+        <w:t xml:space="preserve"> </w:t>
+      </w:r>
+      <w:proofErr w:type="spellStart"/>
+      <w:r>
+        <w:rPr>
+          <w:rFonts w:ascii="Times New Roman" w:hAnsi="Times New Roman" w:cs="Times New Roman"/>
+        </w:rPr>
+        <w:t>there</w:t>
+      </w:r>
+      <w:proofErr w:type="spellEnd"/>
+      <w:r>
+        <w:rPr>
+          <w:rFonts w:ascii="Times New Roman" w:hAnsi="Times New Roman" w:cs="Times New Roman"/>
+        </w:rPr>
+        <w:t>.</w:t>
+      </w:r>
+    </w:p>
+    <w:p>
+      <w:pPr>
+        <w:rPr>
+          <w:rFonts w:ascii="Times New Roman" w:hAnsi="Times New Roman" w:cs="Times New Roman"/>
+        </w:rPr>
+      </w:pPr>
     </w:p>
     <w:sectPr>
       <w:pgSz w:w="11906" w:h="16838"/>
@@ -15221,7 +19560,7 @@
   <w:style w:type="paragraph" w:default="1" w:styleId="Normal">
     <w:name w:val="Normal"/>
     <w:qFormat/>
-    <w:rsid w:val="000E58C6"/>
+    <w:rsid w:val="004D652A"/>
   </w:style>
   <w:style w:type="character" w:default="1" w:styleId="DefaultParagraphFont">
     <w:name w:val="Default Paragraph Font"/>

</xml_diff>